<commit_message>
Edit User and Calendar in add recipe to plan fixed
</commit_message>
<xml_diff>
--- a/related/Spring-Advanced-Individual-Project-Assignment.docx
+++ b/related/Spring-Advanced-Individual-Project-Assignment.docx
@@ -474,14 +474,25 @@
         </w:rPr>
       </w:pPr>
       <w:r>
-        <w:rPr/>
+        <w:rPr>
+          <w:rFonts w:asciiTheme="minorHAnsi" w:cstheme="minorBidi" w:eastAsiaTheme="minorHAnsi" w:hAnsiTheme="minorHAnsi"/>
+          <w:highlight w:val="yellow"/>
+        </w:rPr>
         <w:t xml:space="preserve">User </w:t>
       </w:r>
       <w:r>
         <w:rPr>
-          <w:b/>
-        </w:rPr>
-        <w:t xml:space="preserve">Hibernate </w:t>
+          <w:rFonts w:asciiTheme="minorHAnsi" w:cstheme="minorBidi" w:eastAsiaTheme="minorHAnsi" w:hAnsiTheme="minorHAnsi"/>
+          <w:b/>
+          <w:highlight w:val="yellow"/>
+        </w:rPr>
+        <w:t>Hibernate</w:t>
+      </w:r>
+      <w:r>
+        <w:rPr>
+          <w:b/>
+        </w:rPr>
+        <w:t xml:space="preserve"> </w:t>
       </w:r>
       <w:r>
         <w:rPr/>
@@ -578,38 +589,55 @@
         </w:rPr>
       </w:pPr>
       <w:r>
-        <w:rPr/>
+        <w:rPr>
+          <w:rFonts w:asciiTheme="minorHAnsi" w:cstheme="minorBidi" w:eastAsiaTheme="minorHAnsi" w:hAnsiTheme="minorHAnsi"/>
+          <w:highlight w:val="yellow"/>
+        </w:rPr>
         <w:t xml:space="preserve">Use the standard </w:t>
       </w:r>
       <w:r>
         <w:rPr>
-          <w:b/>
+          <w:rFonts w:asciiTheme="minorHAnsi" w:cstheme="minorBidi" w:eastAsiaTheme="minorHAnsi" w:hAnsiTheme="minorHAnsi"/>
+          <w:b/>
+          <w:highlight w:val="yellow"/>
         </w:rPr>
         <w:t>Spring Security</w:t>
       </w:r>
       <w:r>
-        <w:rPr/>
+        <w:rPr>
+          <w:rFonts w:asciiTheme="minorHAnsi" w:cstheme="minorBidi" w:eastAsiaTheme="minorHAnsi" w:hAnsiTheme="minorHAnsi"/>
+          <w:highlight w:val="yellow"/>
+        </w:rPr>
         <w:t xml:space="preserve"> for managing </w:t>
       </w:r>
       <w:r>
         <w:rPr>
-          <w:b/>
+          <w:rFonts w:asciiTheme="minorHAnsi" w:cstheme="minorBidi" w:eastAsiaTheme="minorHAnsi" w:hAnsiTheme="minorHAnsi"/>
+          <w:b/>
+          <w:highlight w:val="yellow"/>
         </w:rPr>
         <w:t>users</w:t>
       </w:r>
       <w:r>
-        <w:rPr/>
+        <w:rPr>
+          <w:rFonts w:asciiTheme="minorHAnsi" w:cstheme="minorBidi" w:eastAsiaTheme="minorHAnsi" w:hAnsiTheme="minorHAnsi"/>
+          <w:highlight w:val="yellow"/>
+        </w:rPr>
         <w:t xml:space="preserve"> and </w:t>
       </w:r>
       <w:r>
         <w:rPr>
-          <w:b/>
+          <w:rFonts w:asciiTheme="minorHAnsi" w:cstheme="minorBidi" w:eastAsiaTheme="minorHAnsi" w:hAnsiTheme="minorHAnsi"/>
+          <w:b/>
+          <w:highlight w:val="yellow"/>
         </w:rPr>
         <w:t>roles</w:t>
       </w:r>
       <w:r>
         <w:rPr>
+          <w:rFonts w:asciiTheme="minorHAnsi" w:cstheme="minorBidi" w:eastAsiaTheme="minorHAnsi" w:hAnsiTheme="minorHAnsi"/>
           <w:bCs/>
+          <w:highlight w:val="yellow"/>
         </w:rPr>
         <w:t>.</w:t>
       </w:r>
@@ -1204,6 +1232,8 @@
       <w:r>
         <w:rPr>
           <w:rStyle w:val="Strong"/>
+          <w:rFonts w:asciiTheme="minorHAnsi" w:cstheme="minorBidi" w:eastAsiaTheme="minorHAnsi" w:hAnsiTheme="minorHAnsi"/>
+          <w:highlight w:val="yellow"/>
         </w:rPr>
         <w:t>Use at least 2 Interceptors/Filters.</w:t>
       </w:r>
@@ -1229,6 +1259,7 @@
       <w:r>
         <w:rPr>
           <w:rStyle w:val="Strong"/>
+          <w:color w:val="CE181E"/>
         </w:rPr>
         <w:t>Run asynchronous tasks for jobs that do not need to run sequential or for jobs in the background.</w:t>
       </w:r>
@@ -1254,6 +1285,7 @@
       <w:r>
         <w:rPr>
           <w:rStyle w:val="Strong"/>
+          <w:color w:val="CE181E"/>
         </w:rPr>
         <w:t>Schedule jobs that impact the whole application running e.g. once/twice a day.</w:t>
       </w:r>
@@ -3192,12 +3224,12 @@
             <wp:anchor behindDoc="1" distT="0" distB="0" distL="114300" distR="114300" simplePos="0" locked="0" layoutInCell="1" allowOverlap="1" relativeHeight="4" wp14:anchorId="6D6A420E">
               <wp:simplePos x="0" y="0"/>
               <wp:positionH relativeFrom="column">
-                <wp:posOffset>-635</wp:posOffset>
+                <wp:posOffset>0</wp:posOffset>
               </wp:positionH>
               <wp:positionV relativeFrom="paragraph">
-                <wp:posOffset>66040</wp:posOffset>
+                <wp:posOffset>66675</wp:posOffset>
               </wp:positionV>
-              <wp:extent cx="6614795" cy="1270"/>
+              <wp:extent cx="6615430" cy="1905"/>
               <wp:effectExtent l="0" t="0" r="0" b="0"/>
               <wp:wrapNone/>
               <wp:docPr id="1" name="Straight Connector 19"/>
@@ -3208,7 +3240,7 @@
                     <wps:spPr>
                       <a:xfrm>
                         <a:off x="0" y="0"/>
-                        <a:ext cx="6614280" cy="720"/>
+                        <a:ext cx="6614640" cy="0"/>
                       </a:xfrm>
                       <a:prstGeom prst="line">
                         <a:avLst/>
@@ -3243,7 +3275,7 @@
         </mc:Choice>
         <mc:Fallback>
           <w:pict>
-            <v:line id="shape_0" from="-0.05pt,5.2pt" to="520.7pt,5.2pt" ID="Straight Connector 19" stroked="t" style="position:absolute" wp14:anchorId="6D6A420E">
+            <v:line id="shape_0" from="0pt,5.25pt" to="520.8pt,5.25pt" ID="Straight Connector 19" stroked="t" style="position:absolute" wp14:anchorId="6D6A420E">
               <v:stroke color="#984807" weight="12600" joinstyle="round" endcap="flat"/>
               <v:fill o:detectmouseclick="t" on="false"/>
             </v:line>
@@ -3261,7 +3293,7 @@
               <wp:positionV relativeFrom="paragraph">
                 <wp:posOffset>88900</wp:posOffset>
               </wp:positionV>
-              <wp:extent cx="5225415" cy="514350"/>
+              <wp:extent cx="5226050" cy="514985"/>
               <wp:effectExtent l="0" t="0" r="0" b="635"/>
               <wp:wrapNone/>
               <wp:docPr id="2" name="Text Box 16"/>
@@ -3272,7 +3304,7 @@
                     <wps:spPr>
                       <a:xfrm>
                         <a:off x="0" y="0"/>
-                        <a:ext cx="5224680" cy="513720"/>
+                        <a:ext cx="5225400" cy="514440"/>
                       </a:xfrm>
                       <a:prstGeom prst="rect">
                         <a:avLst/>
@@ -3321,8 +3353,6 @@
                             </w:rPr>
                             <w:t>. Copyrighted document. Unauthorized copy, reproduction or use is not permitted.</w:t>
                           </w:r>
-                          <w:bookmarkStart w:id="1" w:name="_Hlk24191091"/>
-                          <w:bookmarkEnd w:id="1"/>
                         </w:p>
                         <w:p>
                           <w:pPr>
@@ -3767,10 +3797,10 @@
         </mc:Choice>
         <mc:Fallback>
           <w:pict>
-            <v:rect id="shape_0" ID="Text Box 16" stroked="f" style="position:absolute;margin-left:109pt;margin-top:7pt;width:411.35pt;height:40.4pt" wp14:anchorId="2074F399">
+            <v:rect id="shape_0" ID="Text Box 16" stroked="f" style="position:absolute;margin-left:109pt;margin-top:7pt;width:411.4pt;height:40.45pt" wp14:anchorId="2074F399">
               <w10:wrap type="square"/>
               <v:fill o:detectmouseclick="t" on="false"/>
-              <v:stroke color="#3465a4" weight="9360" joinstyle="miter" endcap="flat"/>
+              <v:stroke color="#3465a4" weight="9360" joinstyle="round" endcap="flat"/>
               <v:textbox>
                 <w:txbxContent>
                   <w:p>
@@ -3804,8 +3834,6 @@
                       </w:rPr>
                       <w:t>. Copyrighted document. Unauthorized copy, reproduction or use is not permitted.</w:t>
                     </w:r>
-                    <w:bookmarkStart w:id="2" w:name="_Hlk24191091"/>
-                    <w:bookmarkEnd w:id="2"/>
                   </w:p>
                   <w:p>
                     <w:pPr>
@@ -4254,7 +4282,7 @@
               <wp:positionV relativeFrom="paragraph">
                 <wp:posOffset>356235</wp:posOffset>
               </wp:positionV>
-              <wp:extent cx="510540" cy="165735"/>
+              <wp:extent cx="511175" cy="166370"/>
               <wp:effectExtent l="0" t="0" r="4445" b="6350"/>
               <wp:wrapNone/>
               <wp:docPr id="22" name="Text Box 6"/>
@@ -4265,7 +4293,7 @@
                     <wps:spPr>
                       <a:xfrm>
                         <a:off x="0" y="0"/>
-                        <a:ext cx="509760" cy="165240"/>
+                        <a:ext cx="510480" cy="165600"/>
                       </a:xfrm>
                       <a:prstGeom prst="rect">
                         <a:avLst/>
@@ -4321,7 +4349,7 @@
         </mc:Choice>
         <mc:Fallback>
           <w:pict>
-            <v:rect id="shape_0" ID="Text Box 6" stroked="f" style="position:absolute;margin-left:109.85pt;margin-top:28.05pt;width:40.1pt;height:12.95pt" wp14:anchorId="41B1E642">
+            <v:rect id="shape_0" ID="Text Box 6" stroked="f" style="position:absolute;margin-left:109.85pt;margin-top:28.05pt;width:40.15pt;height:13pt" wp14:anchorId="41B1E642">
               <w10:wrap type="square"/>
               <v:fill o:detectmouseclick="t" on="false"/>
               <v:stroke color="#3465a4" weight="6480" joinstyle="round" endcap="flat"/>
@@ -4362,7 +4390,7 @@
               <wp:positionV relativeFrom="paragraph">
                 <wp:posOffset>342265</wp:posOffset>
               </wp:positionV>
-              <wp:extent cx="901065" cy="202565"/>
+              <wp:extent cx="901700" cy="203200"/>
               <wp:effectExtent l="0" t="0" r="13970" b="7620"/>
               <wp:wrapNone/>
               <wp:docPr id="24" name="Text Box 4"/>
@@ -4373,7 +4401,7 @@
                     <wps:spPr>
                       <a:xfrm>
                         <a:off x="0" y="0"/>
-                        <a:ext cx="900360" cy="201960"/>
+                        <a:ext cx="901080" cy="202680"/>
                       </a:xfrm>
                       <a:prstGeom prst="rect">
                         <a:avLst/>
@@ -4402,9 +4430,7 @@
                             <w:pStyle w:val="FrameContents"/>
                             <w:spacing w:lineRule="auto" w:line="240" w:before="80" w:after="0"/>
                             <w:jc w:val="right"/>
-                            <w:rPr>
-                              <w:color w:val="000000"/>
-                            </w:rPr>
+                            <w:rPr/>
                           </w:pPr>
                           <w:r>
                             <w:rPr>
@@ -4416,7 +4442,6 @@
                           </w:r>
                           <w:r>
                             <w:rPr>
-                              <w:color w:val="000000"/>
                               <w:sz w:val="18"/>
                               <w:szCs w:val="18"/>
                             </w:rPr>
@@ -4460,7 +4485,6 @@
                           </w:r>
                           <w:r>
                             <w:rPr>
-                              <w:color w:val="000000"/>
                               <w:sz w:val="18"/>
                               <w:szCs w:val="18"/>
                             </w:rPr>
@@ -4509,7 +4533,7 @@
         </mc:Choice>
         <mc:Fallback>
           <w:pict>
-            <v:rect id="shape_0" ID="Text Box 4" stroked="f" style="position:absolute;margin-left:444.65pt;margin-top:26.95pt;width:70.85pt;height:15.85pt" wp14:anchorId="60DB5C39">
+            <v:rect id="shape_0" ID="Text Box 4" stroked="f" style="position:absolute;margin-left:444.65pt;margin-top:26.95pt;width:70.9pt;height:15.9pt" wp14:anchorId="60DB5C39">
               <w10:wrap type="square"/>
               <v:fill o:detectmouseclick="t" on="false"/>
               <v:stroke color="#3465a4" weight="6480" joinstyle="round" endcap="flat"/>
@@ -4520,9 +4544,7 @@
                       <w:pStyle w:val="FrameContents"/>
                       <w:spacing w:lineRule="auto" w:line="240" w:before="80" w:after="0"/>
                       <w:jc w:val="right"/>
-                      <w:rPr>
-                        <w:color w:val="000000"/>
-                      </w:rPr>
+                      <w:rPr/>
                     </w:pPr>
                     <w:r>
                       <w:rPr>
@@ -4534,7 +4556,6 @@
                     </w:r>
                     <w:r>
                       <w:rPr>
-                        <w:color w:val="000000"/>
                         <w:sz w:val="18"/>
                         <w:szCs w:val="18"/>
                       </w:rPr>
@@ -4578,7 +4599,6 @@
                     </w:r>
                     <w:r>
                       <w:rPr>
-                        <w:color w:val="000000"/>
                         <w:sz w:val="18"/>
                         <w:szCs w:val="18"/>
                       </w:rPr>
@@ -5351,6 +5371,7 @@
       </w:pPr>
       <w:rPr>
         <w:rFonts w:ascii="Symbol" w:hAnsi="Symbol" w:cs="Symbol" w:hint="default"/>
+        <w:rFonts w:cs="Symbol"/>
       </w:rPr>
     </w:lvl>
     <w:lvl w:ilvl="1">
@@ -5376,6 +5397,7 @@
       </w:pPr>
       <w:rPr>
         <w:rFonts w:ascii="Wingdings" w:hAnsi="Wingdings" w:cs="Wingdings" w:hint="default"/>
+        <w:rFonts w:cs="Wingdings"/>
       </w:rPr>
     </w:lvl>
     <w:lvl w:ilvl="3">
@@ -5388,6 +5410,7 @@
       </w:pPr>
       <w:rPr>
         <w:rFonts w:ascii="Symbol" w:hAnsi="Symbol" w:cs="Symbol" w:hint="default"/>
+        <w:rFonts w:cs="Symbol"/>
       </w:rPr>
     </w:lvl>
     <w:lvl w:ilvl="4">
@@ -5413,6 +5436,7 @@
       </w:pPr>
       <w:rPr>
         <w:rFonts w:ascii="Wingdings" w:hAnsi="Wingdings" w:cs="Wingdings" w:hint="default"/>
+        <w:rFonts w:cs="Wingdings"/>
       </w:rPr>
     </w:lvl>
     <w:lvl w:ilvl="6">
@@ -5425,6 +5449,7 @@
       </w:pPr>
       <w:rPr>
         <w:rFonts w:ascii="Symbol" w:hAnsi="Symbol" w:cs="Symbol" w:hint="default"/>
+        <w:rFonts w:cs="Symbol"/>
       </w:rPr>
     </w:lvl>
     <w:lvl w:ilvl="7">
@@ -5450,6 +5475,7 @@
       </w:pPr>
       <w:rPr>
         <w:rFonts w:ascii="Wingdings" w:hAnsi="Wingdings" w:cs="Wingdings" w:hint="default"/>
+        <w:rFonts w:cs="Wingdings"/>
       </w:rPr>
     </w:lvl>
   </w:abstractNum>
@@ -5483,7 +5509,6 @@
     <w:rPrDefault>
       <w:rPr>
         <w:rFonts w:ascii="Calibri" w:hAnsi="Calibri" w:eastAsia="Calibri" w:cs="Arial" w:asciiTheme="minorHAnsi" w:cstheme="minorBidi" w:eastAsiaTheme="minorHAnsi" w:hAnsiTheme="minorHAnsi"/>
-        <w:sz w:val="22"/>
         <w:szCs w:val="22"/>
         <w:lang w:val="en-US" w:eastAsia="en-US" w:bidi="ar-SA"/>
       </w:rPr>
@@ -6930,6 +6955,337 @@
       <w:szCs w:val="17"/>
     </w:rPr>
   </w:style>
+  <w:style w:type="character" w:styleId="ListLabel107">
+    <w:name w:val="ListLabel 107"/>
+    <w:qFormat/>
+    <w:rPr>
+      <w:rFonts w:cs="Symbol"/>
+    </w:rPr>
+  </w:style>
+  <w:style w:type="character" w:styleId="ListLabel108">
+    <w:name w:val="ListLabel 108"/>
+    <w:qFormat/>
+    <w:rPr>
+      <w:rFonts w:cs="Courier New"/>
+    </w:rPr>
+  </w:style>
+  <w:style w:type="character" w:styleId="ListLabel109">
+    <w:name w:val="ListLabel 109"/>
+    <w:qFormat/>
+    <w:rPr>
+      <w:rFonts w:cs="Wingdings"/>
+    </w:rPr>
+  </w:style>
+  <w:style w:type="character" w:styleId="ListLabel110">
+    <w:name w:val="ListLabel 110"/>
+    <w:qFormat/>
+    <w:rPr>
+      <w:rFonts w:cs="Symbol"/>
+    </w:rPr>
+  </w:style>
+  <w:style w:type="character" w:styleId="ListLabel111">
+    <w:name w:val="ListLabel 111"/>
+    <w:qFormat/>
+    <w:rPr>
+      <w:rFonts w:cs="Courier New"/>
+    </w:rPr>
+  </w:style>
+  <w:style w:type="character" w:styleId="ListLabel112">
+    <w:name w:val="ListLabel 112"/>
+    <w:qFormat/>
+    <w:rPr>
+      <w:rFonts w:cs="Wingdings"/>
+    </w:rPr>
+  </w:style>
+  <w:style w:type="character" w:styleId="ListLabel113">
+    <w:name w:val="ListLabel 113"/>
+    <w:qFormat/>
+    <w:rPr>
+      <w:rFonts w:cs="Symbol"/>
+    </w:rPr>
+  </w:style>
+  <w:style w:type="character" w:styleId="ListLabel114">
+    <w:name w:val="ListLabel 114"/>
+    <w:qFormat/>
+    <w:rPr>
+      <w:rFonts w:cs="Courier New"/>
+    </w:rPr>
+  </w:style>
+  <w:style w:type="character" w:styleId="ListLabel115">
+    <w:name w:val="ListLabel 115"/>
+    <w:qFormat/>
+    <w:rPr>
+      <w:rFonts w:cs="Wingdings"/>
+    </w:rPr>
+  </w:style>
+  <w:style w:type="character" w:styleId="ListLabel116">
+    <w:name w:val="ListLabel 116"/>
+    <w:qFormat/>
+    <w:rPr>
+      <w:rFonts w:cs="Symbol"/>
+      <w:b/>
+    </w:rPr>
+  </w:style>
+  <w:style w:type="character" w:styleId="ListLabel117">
+    <w:name w:val="ListLabel 117"/>
+    <w:qFormat/>
+    <w:rPr>
+      <w:rFonts w:cs="Courier New"/>
+    </w:rPr>
+  </w:style>
+  <w:style w:type="character" w:styleId="ListLabel118">
+    <w:name w:val="ListLabel 118"/>
+    <w:qFormat/>
+    <w:rPr>
+      <w:rFonts w:cs="Wingdings"/>
+    </w:rPr>
+  </w:style>
+  <w:style w:type="character" w:styleId="ListLabel119">
+    <w:name w:val="ListLabel 119"/>
+    <w:qFormat/>
+    <w:rPr>
+      <w:rFonts w:cs="Symbol"/>
+    </w:rPr>
+  </w:style>
+  <w:style w:type="character" w:styleId="ListLabel120">
+    <w:name w:val="ListLabel 120"/>
+    <w:qFormat/>
+    <w:rPr>
+      <w:rFonts w:cs="Courier New"/>
+    </w:rPr>
+  </w:style>
+  <w:style w:type="character" w:styleId="ListLabel121">
+    <w:name w:val="ListLabel 121"/>
+    <w:qFormat/>
+    <w:rPr>
+      <w:rFonts w:cs="Wingdings"/>
+    </w:rPr>
+  </w:style>
+  <w:style w:type="character" w:styleId="ListLabel122">
+    <w:name w:val="ListLabel 122"/>
+    <w:qFormat/>
+    <w:rPr>
+      <w:rFonts w:cs="Symbol"/>
+    </w:rPr>
+  </w:style>
+  <w:style w:type="character" w:styleId="ListLabel123">
+    <w:name w:val="ListLabel 123"/>
+    <w:qFormat/>
+    <w:rPr>
+      <w:rFonts w:cs="Courier New"/>
+    </w:rPr>
+  </w:style>
+  <w:style w:type="character" w:styleId="ListLabel124">
+    <w:name w:val="ListLabel 124"/>
+    <w:qFormat/>
+    <w:rPr>
+      <w:rFonts w:cs="Wingdings"/>
+    </w:rPr>
+  </w:style>
+  <w:style w:type="character" w:styleId="ListLabel125">
+    <w:name w:val="ListLabel 125"/>
+    <w:qFormat/>
+    <w:rPr>
+      <w:rFonts w:cs="Symbol"/>
+    </w:rPr>
+  </w:style>
+  <w:style w:type="character" w:styleId="ListLabel126">
+    <w:name w:val="ListLabel 126"/>
+    <w:qFormat/>
+    <w:rPr>
+      <w:rFonts w:cs="Courier New"/>
+    </w:rPr>
+  </w:style>
+  <w:style w:type="character" w:styleId="ListLabel127">
+    <w:name w:val="ListLabel 127"/>
+    <w:qFormat/>
+    <w:rPr>
+      <w:rFonts w:cs="Wingdings"/>
+    </w:rPr>
+  </w:style>
+  <w:style w:type="character" w:styleId="ListLabel128">
+    <w:name w:val="ListLabel 128"/>
+    <w:qFormat/>
+    <w:rPr>
+      <w:rFonts w:cs="Symbol"/>
+    </w:rPr>
+  </w:style>
+  <w:style w:type="character" w:styleId="ListLabel129">
+    <w:name w:val="ListLabel 129"/>
+    <w:qFormat/>
+    <w:rPr>
+      <w:rFonts w:cs="Courier New"/>
+    </w:rPr>
+  </w:style>
+  <w:style w:type="character" w:styleId="ListLabel130">
+    <w:name w:val="ListLabel 130"/>
+    <w:qFormat/>
+    <w:rPr>
+      <w:rFonts w:cs="Wingdings"/>
+    </w:rPr>
+  </w:style>
+  <w:style w:type="character" w:styleId="ListLabel131">
+    <w:name w:val="ListLabel 131"/>
+    <w:qFormat/>
+    <w:rPr>
+      <w:rFonts w:cs="Symbol"/>
+    </w:rPr>
+  </w:style>
+  <w:style w:type="character" w:styleId="ListLabel132">
+    <w:name w:val="ListLabel 132"/>
+    <w:qFormat/>
+    <w:rPr>
+      <w:rFonts w:cs="Courier New"/>
+    </w:rPr>
+  </w:style>
+  <w:style w:type="character" w:styleId="ListLabel133">
+    <w:name w:val="ListLabel 133"/>
+    <w:qFormat/>
+    <w:rPr>
+      <w:rFonts w:cs="Wingdings"/>
+    </w:rPr>
+  </w:style>
+  <w:style w:type="character" w:styleId="ListLabel134">
+    <w:name w:val="ListLabel 134"/>
+    <w:qFormat/>
+    <w:rPr>
+      <w:rFonts w:cs="Symbol"/>
+      <w:b w:val="false"/>
+    </w:rPr>
+  </w:style>
+  <w:style w:type="character" w:styleId="ListLabel135">
+    <w:name w:val="ListLabel 135"/>
+    <w:qFormat/>
+    <w:rPr>
+      <w:rFonts w:cs="Courier New"/>
+    </w:rPr>
+  </w:style>
+  <w:style w:type="character" w:styleId="ListLabel136">
+    <w:name w:val="ListLabel 136"/>
+    <w:qFormat/>
+    <w:rPr>
+      <w:rFonts w:cs="Wingdings"/>
+    </w:rPr>
+  </w:style>
+  <w:style w:type="character" w:styleId="ListLabel137">
+    <w:name w:val="ListLabel 137"/>
+    <w:qFormat/>
+    <w:rPr>
+      <w:rFonts w:cs="Symbol"/>
+    </w:rPr>
+  </w:style>
+  <w:style w:type="character" w:styleId="ListLabel138">
+    <w:name w:val="ListLabel 138"/>
+    <w:qFormat/>
+    <w:rPr>
+      <w:rFonts w:cs="Courier New"/>
+    </w:rPr>
+  </w:style>
+  <w:style w:type="character" w:styleId="ListLabel139">
+    <w:name w:val="ListLabel 139"/>
+    <w:qFormat/>
+    <w:rPr>
+      <w:rFonts w:cs="Wingdings"/>
+    </w:rPr>
+  </w:style>
+  <w:style w:type="character" w:styleId="ListLabel140">
+    <w:name w:val="ListLabel 140"/>
+    <w:qFormat/>
+    <w:rPr>
+      <w:rFonts w:cs="Symbol"/>
+    </w:rPr>
+  </w:style>
+  <w:style w:type="character" w:styleId="ListLabel141">
+    <w:name w:val="ListLabel 141"/>
+    <w:qFormat/>
+    <w:rPr>
+      <w:rFonts w:cs="Courier New"/>
+    </w:rPr>
+  </w:style>
+  <w:style w:type="character" w:styleId="ListLabel142">
+    <w:name w:val="ListLabel 142"/>
+    <w:qFormat/>
+    <w:rPr>
+      <w:rFonts w:cs="Wingdings"/>
+    </w:rPr>
+  </w:style>
+  <w:style w:type="character" w:styleId="ListLabel143">
+    <w:name w:val="ListLabel 143"/>
+    <w:qFormat/>
+    <w:rPr>
+      <w:rFonts w:cs="Symbol"/>
+    </w:rPr>
+  </w:style>
+  <w:style w:type="character" w:styleId="ListLabel144">
+    <w:name w:val="ListLabel 144"/>
+    <w:qFormat/>
+    <w:rPr>
+      <w:rFonts w:cs="Courier New"/>
+    </w:rPr>
+  </w:style>
+  <w:style w:type="character" w:styleId="ListLabel145">
+    <w:name w:val="ListLabel 145"/>
+    <w:qFormat/>
+    <w:rPr>
+      <w:rFonts w:cs="Wingdings"/>
+    </w:rPr>
+  </w:style>
+  <w:style w:type="character" w:styleId="ListLabel146">
+    <w:name w:val="ListLabel 146"/>
+    <w:qFormat/>
+    <w:rPr>
+      <w:rFonts w:cs="Symbol"/>
+    </w:rPr>
+  </w:style>
+  <w:style w:type="character" w:styleId="ListLabel147">
+    <w:name w:val="ListLabel 147"/>
+    <w:qFormat/>
+    <w:rPr>
+      <w:rFonts w:cs="Courier New"/>
+    </w:rPr>
+  </w:style>
+  <w:style w:type="character" w:styleId="ListLabel148">
+    <w:name w:val="ListLabel 148"/>
+    <w:qFormat/>
+    <w:rPr>
+      <w:rFonts w:cs="Wingdings"/>
+    </w:rPr>
+  </w:style>
+  <w:style w:type="character" w:styleId="ListLabel149">
+    <w:name w:val="ListLabel 149"/>
+    <w:qFormat/>
+    <w:rPr>
+      <w:rFonts w:cs="Symbol"/>
+    </w:rPr>
+  </w:style>
+  <w:style w:type="character" w:styleId="ListLabel150">
+    <w:name w:val="ListLabel 150"/>
+    <w:qFormat/>
+    <w:rPr>
+      <w:rFonts w:cs="Courier New"/>
+    </w:rPr>
+  </w:style>
+  <w:style w:type="character" w:styleId="ListLabel151">
+    <w:name w:val="ListLabel 151"/>
+    <w:qFormat/>
+    <w:rPr>
+      <w:rFonts w:cs="Wingdings"/>
+    </w:rPr>
+  </w:style>
+  <w:style w:type="character" w:styleId="ListLabel152">
+    <w:name w:val="ListLabel 152"/>
+    <w:qFormat/>
+    <w:rPr/>
+  </w:style>
+  <w:style w:type="character" w:styleId="ListLabel153">
+    <w:name w:val="ListLabel 153"/>
+    <w:qFormat/>
+    <w:rPr>
+      <w:color w:val="0882DE"/>
+      <w:sz w:val="17"/>
+      <w:szCs w:val="17"/>
+    </w:rPr>
+  </w:style>
   <w:style w:type="paragraph" w:styleId="Heading">
     <w:name w:val="Heading"/>
     <w:basedOn w:val="Normal"/>

</xml_diff>

<commit_message>
text edit in login and register
</commit_message>
<xml_diff>
--- a/related/Spring-Advanced-Individual-Project-Assignment.docx
+++ b/related/Spring-Advanced-Individual-Project-Assignment.docx
@@ -7,10 +7,9 @@
         <w:pStyle w:val="Heading1"/>
         <w:spacing w:before="200" w:after="40"/>
         <w:jc w:val="center"/>
-        <w:rPr>
-          <w:lang w:val="bg-BG"/>
-        </w:rPr>
-      </w:pPr>
+        <w:rPr/>
+      </w:pPr>
+      <w:r/>
       <w:r>
         <w:rPr/>
         <w:t>Spring Advanced</w:t>
@@ -20,9 +19,7 @@
       <w:pPr>
         <w:pStyle w:val="Heading1"/>
         <w:jc w:val="center"/>
-        <w:rPr>
-          <w:lang w:val="bg-BG"/>
-        </w:rPr>
+        <w:rPr/>
       </w:pPr>
       <w:r>
         <w:rPr/>
@@ -60,9 +57,7 @@
           <w:ilvl w:val="0"/>
           <w:numId w:val="2"/>
         </w:numPr>
-        <w:rPr>
-          <w:lang w:val="bg-BG"/>
-        </w:rPr>
+        <w:rPr/>
       </w:pPr>
       <w:r>
         <w:rPr/>
@@ -72,9 +67,7 @@
     <w:p>
       <w:pPr>
         <w:pStyle w:val="Normal"/>
-        <w:rPr>
-          <w:lang w:val="bg-BG"/>
-        </w:rPr>
+        <w:rPr/>
       </w:pPr>
       <w:r>
         <w:rPr/>
@@ -91,9 +84,7 @@
         <w:suppressAutoHyphens w:val="true"/>
         <w:spacing w:before="0" w:after="200"/>
         <w:contextualSpacing/>
-        <w:rPr>
-          <w:lang w:val="bg-BG"/>
-        </w:rPr>
+        <w:rPr/>
       </w:pPr>
       <w:r>
         <w:rPr/>
@@ -120,10 +111,7 @@
         <w:suppressAutoHyphens w:val="true"/>
         <w:spacing w:before="0" w:after="200"/>
         <w:contextualSpacing/>
-        <w:rPr>
-          <w:rFonts w:cs="Calibri" w:cstheme="minorHAnsi"/>
-          <w:lang w:val="bg-BG"/>
-        </w:rPr>
+        <w:rPr/>
       </w:pPr>
       <w:r>
         <w:rPr>
@@ -155,9 +143,7 @@
         <w:suppressAutoHyphens w:val="true"/>
         <w:spacing w:before="0" w:after="200"/>
         <w:contextualSpacing/>
-        <w:rPr>
-          <w:lang w:val="bg-BG"/>
-        </w:rPr>
+        <w:rPr/>
       </w:pPr>
       <w:r>
         <w:rPr>
@@ -189,9 +175,7 @@
         <w:suppressAutoHyphens w:val="true"/>
         <w:spacing w:before="0" w:after="200"/>
         <w:contextualSpacing/>
-        <w:rPr>
-          <w:lang w:val="bg-BG"/>
-        </w:rPr>
+        <w:rPr/>
       </w:pPr>
       <w:r>
         <w:rPr>
@@ -223,9 +207,7 @@
         <w:suppressAutoHyphens w:val="true"/>
         <w:spacing w:before="0" w:after="200"/>
         <w:contextualSpacing/>
-        <w:rPr>
-          <w:lang w:val="bg-BG"/>
-        </w:rPr>
+        <w:rPr/>
       </w:pPr>
       <w:r>
         <w:rPr>
@@ -258,9 +240,7 @@
         <w:suppressAutoHyphens w:val="true"/>
         <w:spacing w:before="0" w:after="200"/>
         <w:contextualSpacing/>
-        <w:rPr>
-          <w:lang w:val="bg-BG"/>
-        </w:rPr>
+        <w:rPr/>
       </w:pPr>
       <w:r>
         <w:rPr>
@@ -299,9 +279,7 @@
         <w:suppressAutoHyphens w:val="true"/>
         <w:spacing w:before="0" w:after="200"/>
         <w:contextualSpacing/>
-        <w:rPr>
-          <w:lang w:val="bg-BG"/>
-        </w:rPr>
+        <w:rPr/>
       </w:pPr>
       <w:r>
         <w:rPr/>
@@ -310,6 +288,7 @@
       <w:r>
         <w:rPr>
           <w:b/>
+          <w:highlight w:val="yellow"/>
         </w:rPr>
         <w:t xml:space="preserve">Thymeleaf </w:t>
       </w:r>
@@ -394,9 +373,7 @@
         <w:suppressAutoHyphens w:val="true"/>
         <w:spacing w:before="0" w:after="200"/>
         <w:contextualSpacing/>
-        <w:rPr>
-          <w:lang w:val="bg-BG"/>
-        </w:rPr>
+        <w:rPr/>
       </w:pPr>
       <w:r>
         <w:rPr/>
@@ -405,8 +382,15 @@
       <w:r>
         <w:rPr>
           <w:b/>
-        </w:rPr>
-        <w:t>MySQL / Oracle / PostgreSQL</w:t>
+          <w:highlight w:val="yellow"/>
+        </w:rPr>
+        <w:t>MySQL</w:t>
+      </w:r>
+      <w:r>
+        <w:rPr>
+          <w:b/>
+        </w:rPr>
+        <w:t xml:space="preserve"> / Oracle / PostgreSQL</w:t>
       </w:r>
       <w:r>
         <w:rPr>
@@ -441,21 +425,26 @@
         <w:spacing w:before="0" w:after="200"/>
         <w:contextualSpacing/>
         <w:rPr>
-          <w:lang w:val="bg-BG"/>
-        </w:rPr>
-      </w:pPr>
-      <w:r>
-        <w:rPr/>
+          <w:highlight w:val="yellow"/>
+        </w:rPr>
+      </w:pPr>
+      <w:r>
+        <w:rPr>
+          <w:highlight w:val="yellow"/>
+        </w:rPr>
         <w:t xml:space="preserve">Use </w:t>
       </w:r>
       <w:r>
         <w:rPr>
           <w:b/>
+          <w:highlight w:val="yellow"/>
         </w:rPr>
         <w:t>Spring Data</w:t>
       </w:r>
       <w:r>
-        <w:rPr/>
+        <w:rPr>
+          <w:highlight w:val="yellow"/>
+        </w:rPr>
         <w:t xml:space="preserve"> to access your database.</w:t>
       </w:r>
     </w:p>
@@ -469,20 +458,18 @@
         <w:suppressAutoHyphens w:val="true"/>
         <w:spacing w:before="0" w:after="200"/>
         <w:contextualSpacing/>
-        <w:rPr>
-          <w:lang w:val="bg-BG"/>
-        </w:rPr>
-      </w:pPr>
-      <w:r>
-        <w:rPr>
-          <w:rFonts w:asciiTheme="minorHAnsi" w:cstheme="minorBidi" w:eastAsiaTheme="minorHAnsi" w:hAnsiTheme="minorHAnsi"/>
+        <w:rPr/>
+      </w:pPr>
+      <w:r>
+        <w:rPr>
+          <w:rFonts w:eastAsia="Calibri" w:cs="Arial"/>
           <w:highlight w:val="yellow"/>
         </w:rPr>
         <w:t xml:space="preserve">User </w:t>
       </w:r>
       <w:r>
         <w:rPr>
-          <w:rFonts w:asciiTheme="minorHAnsi" w:cstheme="minorBidi" w:eastAsiaTheme="minorHAnsi" w:hAnsiTheme="minorHAnsi"/>
+          <w:rFonts w:eastAsia="Calibri" w:cs="Arial"/>
           <w:b/>
           <w:highlight w:val="yellow"/>
         </w:rPr>
@@ -537,12 +524,13 @@
         <w:spacing w:before="0" w:after="200"/>
         <w:contextualSpacing/>
         <w:rPr>
-          <w:lang w:val="bg-BG"/>
+          <w:highlight w:val="yellow"/>
         </w:rPr>
       </w:pPr>
       <w:r>
         <w:rPr>
           <w:color w:val="CE181E"/>
+          <w:highlight w:val="yellow"/>
         </w:rPr>
         <w:t xml:space="preserve">Implement </w:t>
       </w:r>
@@ -550,12 +538,14 @@
         <w:rPr>
           <w:b/>
           <w:color w:val="CE181E"/>
+          <w:highlight w:val="yellow"/>
         </w:rPr>
         <w:t>Responsive Web Page Design</w:t>
       </w:r>
       <w:r>
         <w:rPr>
           <w:color w:val="CE181E"/>
+          <w:highlight w:val="yellow"/>
         </w:rPr>
         <w:t xml:space="preserve"> based on </w:t>
       </w:r>
@@ -563,6 +553,7 @@
         <w:rPr>
           <w:b/>
           <w:color w:val="CE181E"/>
+          <w:highlight w:val="yellow"/>
         </w:rPr>
         <w:t>Bootstrap / Google Material Design</w:t>
       </w:r>
@@ -570,6 +561,7 @@
         <w:rPr>
           <w:bCs/>
           <w:color w:val="CE181E"/>
+          <w:highlight w:val="yellow"/>
         </w:rPr>
         <w:t>.</w:t>
       </w:r>
@@ -584,20 +576,18 @@
         <w:suppressAutoHyphens w:val="true"/>
         <w:spacing w:before="0" w:after="200"/>
         <w:contextualSpacing/>
-        <w:rPr>
-          <w:lang w:val="bg-BG"/>
-        </w:rPr>
-      </w:pPr>
-      <w:r>
-        <w:rPr>
-          <w:rFonts w:asciiTheme="minorHAnsi" w:cstheme="minorBidi" w:eastAsiaTheme="minorHAnsi" w:hAnsiTheme="minorHAnsi"/>
+        <w:rPr/>
+      </w:pPr>
+      <w:r>
+        <w:rPr>
+          <w:rFonts w:eastAsia="Calibri" w:cs="Arial"/>
           <w:highlight w:val="yellow"/>
         </w:rPr>
         <w:t xml:space="preserve">Use the standard </w:t>
       </w:r>
       <w:r>
         <w:rPr>
-          <w:rFonts w:asciiTheme="minorHAnsi" w:cstheme="minorBidi" w:eastAsiaTheme="minorHAnsi" w:hAnsiTheme="minorHAnsi"/>
+          <w:rFonts w:eastAsia="Calibri" w:cs="Arial"/>
           <w:b/>
           <w:highlight w:val="yellow"/>
         </w:rPr>
@@ -605,14 +595,14 @@
       </w:r>
       <w:r>
         <w:rPr>
-          <w:rFonts w:asciiTheme="minorHAnsi" w:cstheme="minorBidi" w:eastAsiaTheme="minorHAnsi" w:hAnsiTheme="minorHAnsi"/>
+          <w:rFonts w:eastAsia="Calibri" w:cs="Arial"/>
           <w:highlight w:val="yellow"/>
         </w:rPr>
         <w:t xml:space="preserve"> for managing </w:t>
       </w:r>
       <w:r>
         <w:rPr>
-          <w:rFonts w:asciiTheme="minorHAnsi" w:cstheme="minorBidi" w:eastAsiaTheme="minorHAnsi" w:hAnsiTheme="minorHAnsi"/>
+          <w:rFonts w:eastAsia="Calibri" w:cs="Arial"/>
           <w:b/>
           <w:highlight w:val="yellow"/>
         </w:rPr>
@@ -620,14 +610,14 @@
       </w:r>
       <w:r>
         <w:rPr>
-          <w:rFonts w:asciiTheme="minorHAnsi" w:cstheme="minorBidi" w:eastAsiaTheme="minorHAnsi" w:hAnsiTheme="minorHAnsi"/>
+          <w:rFonts w:eastAsia="Calibri" w:cs="Arial"/>
           <w:highlight w:val="yellow"/>
         </w:rPr>
         <w:t xml:space="preserve"> and </w:t>
       </w:r>
       <w:r>
         <w:rPr>
-          <w:rFonts w:asciiTheme="minorHAnsi" w:cstheme="minorBidi" w:eastAsiaTheme="minorHAnsi" w:hAnsiTheme="minorHAnsi"/>
+          <w:rFonts w:eastAsia="Calibri" w:cs="Arial"/>
           <w:b/>
           <w:highlight w:val="yellow"/>
         </w:rPr>
@@ -635,7 +625,7 @@
       </w:r>
       <w:r>
         <w:rPr>
-          <w:rFonts w:asciiTheme="minorHAnsi" w:cstheme="minorBidi" w:eastAsiaTheme="minorHAnsi" w:hAnsiTheme="minorHAnsi"/>
+          <w:rFonts w:eastAsia="Calibri" w:cs="Arial"/>
           <w:bCs/>
           <w:highlight w:val="yellow"/>
         </w:rPr>
@@ -652,9 +642,7 @@
         <w:suppressAutoHyphens w:val="true"/>
         <w:spacing w:before="0" w:after="200"/>
         <w:contextualSpacing/>
-        <w:rPr>
-          <w:lang w:val="bg-BG"/>
-        </w:rPr>
+        <w:rPr/>
       </w:pPr>
       <w:r>
         <w:rPr>
@@ -738,9 +726,7 @@
         <w:suppressAutoHyphens w:val="true"/>
         <w:spacing w:before="0" w:after="200"/>
         <w:contextualSpacing/>
-        <w:rPr>
-          <w:lang w:val="bg-BG"/>
-        </w:rPr>
+        <w:rPr/>
       </w:pPr>
       <w:r>
         <w:rPr>
@@ -789,13 +775,12 @@
         <w:suppressAutoHyphens w:val="true"/>
         <w:spacing w:before="0" w:after="200"/>
         <w:contextualSpacing/>
-        <w:rPr>
-          <w:lang w:val="bg-BG"/>
-        </w:rPr>
+        <w:rPr/>
       </w:pPr>
       <w:r>
         <w:rPr>
           <w:color w:val="CE181E"/>
+          <w:highlight w:val="yellow"/>
         </w:rPr>
         <w:t xml:space="preserve">Make sure the </w:t>
       </w:r>
@@ -804,12 +789,14 @@
           <w:b/>
           <w:bCs/>
           <w:color w:val="CE181E"/>
+          <w:highlight w:val="yellow"/>
         </w:rPr>
         <w:t>role management</w:t>
       </w:r>
       <w:r>
         <w:rPr>
           <w:color w:val="CE181E"/>
+          <w:highlight w:val="yellow"/>
         </w:rPr>
         <w:t xml:space="preserve"> is </w:t>
       </w:r>
@@ -818,12 +805,14 @@
           <w:b/>
           <w:bCs/>
           <w:color w:val="CE181E"/>
+          <w:highlight w:val="yellow"/>
         </w:rPr>
         <w:t>secured</w:t>
       </w:r>
       <w:r>
         <w:rPr>
           <w:color w:val="CE181E"/>
+          <w:highlight w:val="yellow"/>
         </w:rPr>
         <w:t xml:space="preserve"> and </w:t>
       </w:r>
@@ -832,12 +821,14 @@
           <w:b/>
           <w:bCs/>
           <w:color w:val="CE181E"/>
+          <w:highlight w:val="yellow"/>
         </w:rPr>
         <w:t>error-safe</w:t>
       </w:r>
       <w:r>
         <w:rPr>
           <w:color w:val="CE181E"/>
+          <w:highlight w:val="yellow"/>
         </w:rPr>
         <w:t>.</w:t>
       </w:r>
@@ -859,12 +850,13 @@
         <w:spacing w:before="0" w:after="200"/>
         <w:contextualSpacing/>
         <w:rPr>
-          <w:lang w:val="bg-BG"/>
+          <w:highlight w:val="yellow"/>
         </w:rPr>
       </w:pPr>
       <w:r>
         <w:rPr>
           <w:color w:val="CE181E"/>
+          <w:highlight w:val="yellow"/>
         </w:rPr>
         <w:t xml:space="preserve">Use </w:t>
       </w:r>
@@ -872,6 +864,7 @@
         <w:rPr>
           <w:b/>
           <w:color w:val="CE181E"/>
+          <w:highlight w:val="yellow"/>
         </w:rPr>
         <w:t xml:space="preserve">AJAX </w:t>
       </w:r>
@@ -879,6 +872,7 @@
         <w:rPr>
           <w:bCs/>
           <w:color w:val="CE181E"/>
+          <w:highlight w:val="yellow"/>
         </w:rPr>
         <w:t xml:space="preserve">to asynchronously </w:t>
       </w:r>
@@ -887,6 +881,7 @@
           <w:b/>
           <w:bCs/>
           <w:color w:val="CE181E"/>
+          <w:highlight w:val="yellow"/>
         </w:rPr>
         <w:t>load</w:t>
       </w:r>
@@ -894,6 +889,7 @@
         <w:rPr>
           <w:bCs/>
           <w:color w:val="CE181E"/>
+          <w:highlight w:val="yellow"/>
         </w:rPr>
         <w:t xml:space="preserve"> and </w:t>
       </w:r>
@@ -902,6 +898,7 @@
           <w:b/>
           <w:bCs/>
           <w:color w:val="CE181E"/>
+          <w:highlight w:val="yellow"/>
         </w:rPr>
         <w:t>display data</w:t>
       </w:r>
@@ -909,6 +906,7 @@
         <w:rPr>
           <w:b/>
           <w:color w:val="CE181E"/>
+          <w:highlight w:val="yellow"/>
         </w:rPr>
         <w:t xml:space="preserve"> </w:t>
       </w:r>
@@ -916,12 +914,14 @@
         <w:rPr>
           <w:bCs/>
           <w:color w:val="CE181E"/>
+          <w:highlight w:val="yellow"/>
         </w:rPr>
         <w:t>somewhere in</w:t>
       </w:r>
       <w:r>
         <w:rPr>
           <w:color w:val="CE181E"/>
+          <w:highlight w:val="yellow"/>
         </w:rPr>
         <w:t xml:space="preserve"> your application.</w:t>
       </w:r>
@@ -936,9 +936,7 @@
         <w:suppressAutoHyphens w:val="true"/>
         <w:spacing w:before="0" w:after="200"/>
         <w:contextualSpacing/>
-        <w:rPr>
-          <w:lang w:val="bg-BG"/>
-        </w:rPr>
+        <w:rPr/>
       </w:pPr>
       <w:r>
         <w:rPr>
@@ -1026,9 +1024,7 @@
         <w:suppressAutoHyphens w:val="true"/>
         <w:spacing w:before="0" w:after="200"/>
         <w:contextualSpacing/>
-        <w:rPr>
-          <w:lang w:val="bg-BG"/>
-        </w:rPr>
+        <w:rPr/>
       </w:pPr>
       <w:r>
         <w:rPr>
@@ -1082,9 +1078,7 @@
         <w:suppressAutoHyphens w:val="true"/>
         <w:spacing w:before="0" w:after="200"/>
         <w:contextualSpacing/>
-        <w:rPr>
-          <w:lang w:val="bg-BG"/>
-        </w:rPr>
+        <w:rPr/>
       </w:pPr>
       <w:r>
         <w:rPr>
@@ -1194,9 +1188,7 @@
         <w:suppressAutoHyphens w:val="true"/>
         <w:spacing w:before="0" w:after="200"/>
         <w:contextualSpacing/>
-        <w:rPr>
-          <w:lang w:val="bg-BG"/>
-        </w:rPr>
+        <w:rPr/>
       </w:pPr>
       <w:r>
         <w:rPr>
@@ -1221,18 +1213,12 @@
         <w:suppressAutoHyphens w:val="true"/>
         <w:spacing w:before="0" w:after="200"/>
         <w:contextualSpacing/>
+        <w:rPr/>
+      </w:pPr>
+      <w:r>
         <w:rPr>
           <w:rStyle w:val="Strong"/>
-          <w:b w:val="false"/>
-          <w:b w:val="false"/>
-          <w:bCs w:val="false"/>
-          <w:lang w:val="bg-BG"/>
-        </w:rPr>
-      </w:pPr>
-      <w:r>
-        <w:rPr>
-          <w:rStyle w:val="Strong"/>
-          <w:rFonts w:asciiTheme="minorHAnsi" w:cstheme="minorBidi" w:eastAsiaTheme="minorHAnsi" w:hAnsiTheme="minorHAnsi"/>
+          <w:rFonts w:eastAsia="Calibri" w:cs="Arial"/>
           <w:highlight w:val="yellow"/>
         </w:rPr>
         <w:t>Use at least 2 Interceptors/Filters.</w:t>
@@ -1248,13 +1234,7 @@
         <w:suppressAutoHyphens w:val="true"/>
         <w:spacing w:before="0" w:after="200"/>
         <w:contextualSpacing/>
-        <w:rPr>
-          <w:rStyle w:val="Strong"/>
-          <w:b w:val="false"/>
-          <w:b w:val="false"/>
-          <w:bCs w:val="false"/>
-          <w:lang w:val="bg-BG"/>
-        </w:rPr>
+        <w:rPr/>
       </w:pPr>
       <w:r>
         <w:rPr>
@@ -1274,13 +1254,7 @@
         <w:suppressAutoHyphens w:val="true"/>
         <w:spacing w:before="0" w:after="200"/>
         <w:contextualSpacing/>
-        <w:rPr>
-          <w:rStyle w:val="Strong"/>
-          <w:b w:val="false"/>
-          <w:b w:val="false"/>
-          <w:bCs w:val="false"/>
-          <w:lang w:val="bg-BG"/>
-        </w:rPr>
+        <w:rPr/>
       </w:pPr>
       <w:r>
         <w:rPr>
@@ -1300,9 +1274,7 @@
         <w:suppressAutoHyphens w:val="true"/>
         <w:spacing w:before="0" w:after="200"/>
         <w:contextualSpacing/>
-        <w:rPr>
-          <w:lang w:val="bg-BG"/>
-        </w:rPr>
+        <w:rPr/>
       </w:pPr>
       <w:r>
         <w:rPr>
@@ -1429,9 +1401,7 @@
           <w:ilvl w:val="0"/>
           <w:numId w:val="2"/>
         </w:numPr>
-        <w:rPr>
-          <w:lang w:val="bg-BG"/>
-        </w:rPr>
+        <w:rPr/>
       </w:pPr>
       <w:r>
         <w:rPr/>
@@ -1441,9 +1411,7 @@
     <w:p>
       <w:pPr>
         <w:pStyle w:val="Normal"/>
-        <w:rPr>
-          <w:lang w:val="bg-BG"/>
-        </w:rPr>
+        <w:rPr/>
       </w:pPr>
       <w:r>
         <w:rPr/>
@@ -1490,9 +1458,7 @@
         <w:suppressAutoHyphens w:val="true"/>
         <w:spacing w:before="0" w:after="200"/>
         <w:contextualSpacing/>
-        <w:rPr>
-          <w:lang w:val="bg-BG"/>
-        </w:rPr>
+        <w:rPr/>
       </w:pPr>
       <w:r>
         <w:rPr>
@@ -1515,9 +1481,7 @@
         <w:suppressAutoHyphens w:val="true"/>
         <w:spacing w:before="0" w:after="200"/>
         <w:contextualSpacing/>
-        <w:rPr>
-          <w:lang w:val="bg-BG"/>
-        </w:rPr>
+        <w:rPr/>
       </w:pPr>
       <w:r>
         <w:rPr/>
@@ -1544,9 +1508,7 @@
         <w:suppressAutoHyphens w:val="true"/>
         <w:spacing w:before="0" w:after="200"/>
         <w:contextualSpacing/>
-        <w:rPr>
-          <w:lang w:val="bg-BG"/>
-        </w:rPr>
+        <w:rPr/>
       </w:pPr>
       <w:r>
         <w:rPr/>
@@ -1562,9 +1524,7 @@
     <w:p>
       <w:pPr>
         <w:pStyle w:val="Normal"/>
-        <w:rPr>
-          <w:lang w:val="bg-BG"/>
-        </w:rPr>
+        <w:rPr/>
       </w:pPr>
       <w:r>
         <w:rPr/>
@@ -1611,9 +1571,7 @@
     <w:p>
       <w:pPr>
         <w:pStyle w:val="Normal"/>
-        <w:rPr>
-          <w:lang w:val="bg-BG"/>
-        </w:rPr>
+        <w:rPr/>
       </w:pPr>
       <w:r>
         <w:rPr/>
@@ -1693,9 +1651,7 @@
           <w:ilvl w:val="0"/>
           <w:numId w:val="2"/>
         </w:numPr>
-        <w:rPr>
-          <w:lang w:val="bg-BG"/>
-        </w:rPr>
+        <w:rPr/>
       </w:pPr>
       <w:r>
         <w:rPr/>
@@ -1714,18 +1670,17 @@
         <w:spacing w:before="120" w:after="40"/>
         <w:outlineLvl w:val="2"/>
         <w:rPr>
-          <w:rFonts w:eastAsia="宋体" w:cs="Times New Roman" w:cstheme="majorBidi" w:eastAsiaTheme="majorEastAsia"/>
+          <w:rFonts w:eastAsia="宋体" w:cs="Times New Roman"/>
           <w:b/>
           <w:b/>
           <w:color w:val="8F400B"/>
           <w:sz w:val="32"/>
           <w:szCs w:val="32"/>
-          <w:lang w:val="bg-BG"/>
-        </w:rPr>
-      </w:pPr>
-      <w:r>
-        <w:rPr>
-          <w:rFonts w:eastAsia="宋体" w:cs="Times New Roman" w:cstheme="majorBidi" w:eastAsiaTheme="majorEastAsia"/>
+        </w:rPr>
+      </w:pPr>
+      <w:r>
+        <w:rPr>
+          <w:rFonts w:eastAsia="宋体" w:cs="Times New Roman"/>
           <w:b/>
           <w:color w:val="8F400B"/>
           <w:sz w:val="32"/>
@@ -1744,11 +1699,7 @@
         <w:suppressAutoHyphens w:val="true"/>
         <w:spacing w:before="0" w:after="200"/>
         <w:contextualSpacing/>
-        <w:rPr>
-          <w:b/>
-          <w:b/>
-          <w:lang w:val="bg-BG"/>
-        </w:rPr>
+        <w:rPr/>
       </w:pPr>
       <w:r>
         <w:rPr>
@@ -1777,11 +1728,7 @@
         <w:suppressAutoHyphens w:val="true"/>
         <w:spacing w:before="0" w:after="200"/>
         <w:contextualSpacing/>
-        <w:rPr>
-          <w:b/>
-          <w:b/>
-          <w:lang w:val="bg-BG"/>
-        </w:rPr>
+        <w:rPr/>
       </w:pPr>
       <w:r>
         <w:rPr>
@@ -1810,11 +1757,7 @@
         <w:suppressAutoHyphens w:val="true"/>
         <w:spacing w:before="0" w:after="200"/>
         <w:contextualSpacing/>
-        <w:rPr>
-          <w:b/>
-          <w:b/>
-          <w:lang w:val="bg-BG"/>
-        </w:rPr>
+        <w:rPr/>
       </w:pPr>
       <w:r>
         <w:rPr>
@@ -1843,11 +1786,7 @@
         <w:suppressAutoHyphens w:val="true"/>
         <w:spacing w:before="0" w:after="200"/>
         <w:contextualSpacing/>
-        <w:rPr>
-          <w:b/>
-          <w:b/>
-          <w:lang w:val="bg-BG"/>
-        </w:rPr>
+        <w:rPr/>
       </w:pPr>
       <w:r>
         <w:rPr>
@@ -1876,11 +1815,7 @@
         <w:suppressAutoHyphens w:val="true"/>
         <w:spacing w:before="0" w:after="200"/>
         <w:contextualSpacing/>
-        <w:rPr>
-          <w:b/>
-          <w:b/>
-          <w:lang w:val="bg-BG"/>
-        </w:rPr>
+        <w:rPr/>
       </w:pPr>
       <w:r>
         <w:rPr>
@@ -1909,11 +1844,7 @@
         <w:suppressAutoHyphens w:val="true"/>
         <w:spacing w:before="0" w:after="200"/>
         <w:contextualSpacing/>
-        <w:rPr>
-          <w:b/>
-          <w:b/>
-          <w:lang w:val="bg-BG"/>
-        </w:rPr>
+        <w:rPr/>
       </w:pPr>
       <w:r>
         <w:rPr>
@@ -1945,7 +1876,6 @@
         <w:rPr>
           <w:b/>
           <w:b/>
-          <w:lang w:val="bg-BG"/>
         </w:rPr>
       </w:pPr>
       <w:r>
@@ -1968,7 +1898,6 @@
         <w:rPr>
           <w:b/>
           <w:b/>
-          <w:lang w:val="bg-BG"/>
         </w:rPr>
       </w:pPr>
       <w:r>
@@ -1988,9 +1917,7 @@
         <w:suppressAutoHyphens w:val="true"/>
         <w:spacing w:before="0" w:after="200"/>
         <w:contextualSpacing/>
-        <w:rPr>
-          <w:lang w:val="bg-BG"/>
-        </w:rPr>
+        <w:rPr/>
       </w:pPr>
       <w:r>
         <w:rPr>
@@ -2019,21 +1946,20 @@
           <w:numId w:val="0"/>
         </w:numPr>
         <w:spacing w:before="120" w:after="40"/>
-        <w:ind w:firstLine="360"/>
+        <w:ind w:left="0" w:right="0" w:firstLine="360"/>
         <w:outlineLvl w:val="2"/>
         <w:rPr>
-          <w:rFonts w:eastAsia="宋体" w:cs="Times New Roman" w:cstheme="majorBidi" w:eastAsiaTheme="majorEastAsia"/>
+          <w:rFonts w:eastAsia="宋体" w:cs="Times New Roman"/>
           <w:b/>
           <w:b/>
           <w:color w:val="8F400B"/>
           <w:sz w:val="32"/>
           <w:szCs w:val="32"/>
-          <w:lang w:val="bg-BG"/>
-        </w:rPr>
-      </w:pPr>
-      <w:r>
-        <w:rPr>
-          <w:rFonts w:eastAsia="宋体" w:cs="Times New Roman" w:cstheme="majorBidi" w:eastAsiaTheme="majorEastAsia"/>
+        </w:rPr>
+      </w:pPr>
+      <w:r>
+        <w:rPr>
+          <w:rFonts w:eastAsia="宋体" w:cs="Times New Roman"/>
           <w:b/>
           <w:color w:val="8F400B"/>
           <w:sz w:val="32"/>
@@ -2045,10 +1971,8 @@
     <w:p>
       <w:pPr>
         <w:pStyle w:val="Normal"/>
-        <w:ind w:firstLine="720"/>
-        <w:rPr>
-          <w:lang w:val="bg-BG"/>
-        </w:rPr>
+        <w:ind w:left="0" w:right="0" w:firstLine="720"/>
+        <w:rPr/>
       </w:pPr>
       <w:r>
         <w:rPr/>
@@ -2065,21 +1989,20 @@
           <w:numId w:val="0"/>
         </w:numPr>
         <w:spacing w:before="120" w:after="40"/>
-        <w:ind w:firstLine="360"/>
+        <w:ind w:left="0" w:right="0" w:firstLine="360"/>
         <w:outlineLvl w:val="2"/>
         <w:rPr>
-          <w:rFonts w:eastAsia="宋体" w:cs="Times New Roman" w:cstheme="majorBidi" w:eastAsiaTheme="majorEastAsia"/>
+          <w:rFonts w:eastAsia="宋体" w:cs="Times New Roman"/>
           <w:b/>
           <w:b/>
           <w:color w:val="8F400B"/>
           <w:sz w:val="32"/>
           <w:szCs w:val="32"/>
-          <w:lang w:val="bg-BG"/>
-        </w:rPr>
-      </w:pPr>
-      <w:r>
-        <w:rPr>
-          <w:rFonts w:eastAsia="宋体" w:cs="Times New Roman" w:cstheme="majorBidi" w:eastAsiaTheme="majorEastAsia"/>
+        </w:rPr>
+      </w:pPr>
+      <w:r>
+        <w:rPr>
+          <w:rFonts w:eastAsia="宋体" w:cs="Times New Roman"/>
           <w:b/>
           <w:color w:val="8F400B"/>
           <w:sz w:val="32"/>
@@ -2098,13 +2021,7 @@
         <w:suppressAutoHyphens w:val="true"/>
         <w:spacing w:before="0" w:after="200"/>
         <w:contextualSpacing/>
-        <w:rPr>
-          <w:rStyle w:val="Strong"/>
-          <w:b w:val="false"/>
-          <w:b w:val="false"/>
-          <w:bCs w:val="false"/>
-          <w:lang w:val="bg-BG"/>
-        </w:rPr>
+        <w:rPr/>
       </w:pPr>
       <w:r>
         <w:rPr>
@@ -2123,13 +2040,7 @@
         <w:suppressAutoHyphens w:val="true"/>
         <w:spacing w:before="0" w:after="200"/>
         <w:contextualSpacing/>
-        <w:rPr>
-          <w:rStyle w:val="Strong"/>
-          <w:b w:val="false"/>
-          <w:b w:val="false"/>
-          <w:bCs w:val="false"/>
-          <w:lang w:val="bg-BG"/>
-        </w:rPr>
+        <w:rPr/>
       </w:pPr>
       <w:r>
         <w:rPr>
@@ -2148,9 +2059,7 @@
         <w:suppressAutoHyphens w:val="true"/>
         <w:spacing w:before="0" w:after="200"/>
         <w:contextualSpacing/>
-        <w:rPr>
-          <w:lang w:val="bg-BG"/>
-        </w:rPr>
+        <w:rPr/>
       </w:pPr>
       <w:r>
         <w:rPr>
@@ -2169,13 +2078,7 @@
         <w:suppressAutoHyphens w:val="true"/>
         <w:spacing w:before="0" w:after="200"/>
         <w:contextualSpacing/>
-        <w:rPr>
-          <w:rStyle w:val="Strong"/>
-          <w:b w:val="false"/>
-          <w:b w:val="false"/>
-          <w:bCs w:val="false"/>
-          <w:lang w:val="bg-BG"/>
-        </w:rPr>
+        <w:rPr/>
       </w:pPr>
       <w:r>
         <w:rPr>
@@ -2194,9 +2097,7 @@
         <w:suppressAutoHyphens w:val="true"/>
         <w:spacing w:before="0" w:after="200"/>
         <w:contextualSpacing/>
-        <w:rPr>
-          <w:lang w:val="bg-BG"/>
-        </w:rPr>
+        <w:rPr/>
       </w:pPr>
       <w:r>
         <w:rPr/>
@@ -2223,9 +2124,7 @@
         <w:suppressAutoHyphens w:val="true"/>
         <w:spacing w:before="0" w:after="200"/>
         <w:contextualSpacing/>
-        <w:rPr>
-          <w:lang w:val="bg-BG"/>
-        </w:rPr>
+        <w:rPr/>
       </w:pPr>
       <w:r>
         <w:rPr/>
@@ -2253,9 +2152,7 @@
         <w:suppressAutoHyphens w:val="true"/>
         <w:spacing w:before="0" w:after="200"/>
         <w:contextualSpacing/>
-        <w:rPr>
-          <w:lang w:val="bg-BG"/>
-        </w:rPr>
+        <w:rPr/>
       </w:pPr>
       <w:r>
         <w:rPr/>
@@ -2317,9 +2214,7 @@
         <w:suppressAutoHyphens w:val="true"/>
         <w:spacing w:before="0" w:after="200"/>
         <w:contextualSpacing/>
-        <w:rPr>
-          <w:lang w:val="bg-BG"/>
-        </w:rPr>
+        <w:rPr/>
       </w:pPr>
       <w:r>
         <w:rPr/>
@@ -2366,9 +2261,7 @@
         <w:suppressAutoHyphens w:val="true"/>
         <w:spacing w:before="0" w:after="200"/>
         <w:contextualSpacing/>
-        <w:rPr>
-          <w:lang w:val="bg-BG"/>
-        </w:rPr>
+        <w:rPr/>
       </w:pPr>
       <w:r>
         <w:rPr/>
@@ -2395,9 +2288,7 @@
         <w:suppressAutoHyphens w:val="true"/>
         <w:spacing w:before="0" w:after="200"/>
         <w:contextualSpacing/>
-        <w:rPr>
-          <w:lang w:val="bg-BG"/>
-        </w:rPr>
+        <w:rPr/>
       </w:pPr>
       <w:r>
         <w:rPr>
@@ -2463,10 +2354,8 @@
           <w:ilvl w:val="0"/>
           <w:numId w:val="2"/>
         </w:numPr>
-        <w:ind w:firstLine="360"/>
-        <w:rPr>
-          <w:lang w:val="bg-BG"/>
-        </w:rPr>
+        <w:ind w:left="0" w:right="0" w:firstLine="360"/>
+        <w:rPr/>
       </w:pPr>
       <w:r>
         <w:rPr/>
@@ -2480,9 +2369,7 @@
           <w:ilvl w:val="0"/>
           <w:numId w:val="7"/>
         </w:numPr>
-        <w:rPr>
-          <w:lang w:val="bg-BG"/>
-        </w:rPr>
+        <w:rPr/>
       </w:pPr>
       <w:r>
         <w:rPr/>
@@ -2555,9 +2442,7 @@
           <w:ilvl w:val="0"/>
           <w:numId w:val="7"/>
         </w:numPr>
-        <w:rPr>
-          <w:lang w:val="bg-BG"/>
-        </w:rPr>
+        <w:rPr/>
       </w:pPr>
       <w:r>
         <w:rPr/>
@@ -2635,9 +2520,7 @@
           <w:ilvl w:val="0"/>
           <w:numId w:val="2"/>
         </w:numPr>
-        <w:rPr>
-          <w:lang w:val="bg-BG"/>
-        </w:rPr>
+        <w:rPr/>
       </w:pPr>
       <w:r>
         <w:rPr/>
@@ -2654,9 +2537,7 @@
         <w:suppressAutoHyphens w:val="true"/>
         <w:spacing w:lineRule="auto" w:line="240" w:before="120" w:after="120"/>
         <w:jc w:val="both"/>
-        <w:rPr>
-          <w:lang w:val="bg-BG"/>
-        </w:rPr>
+        <w:rPr/>
       </w:pPr>
       <w:r>
         <w:rPr/>
@@ -2714,9 +2595,7 @@
         <w:suppressAutoHyphens w:val="true"/>
         <w:spacing w:lineRule="auto" w:line="240" w:before="120" w:after="120"/>
         <w:jc w:val="both"/>
-        <w:rPr>
-          <w:lang w:val="bg-BG"/>
-        </w:rPr>
+        <w:rPr/>
       </w:pPr>
       <w:r>
         <w:rPr/>
@@ -2743,9 +2622,7 @@
         <w:suppressAutoHyphens w:val="true"/>
         <w:spacing w:lineRule="auto" w:line="240" w:before="120" w:after="120"/>
         <w:jc w:val="both"/>
-        <w:rPr>
-          <w:lang w:val="bg-BG"/>
-        </w:rPr>
+        <w:rPr/>
       </w:pPr>
       <w:r>
         <w:rPr/>
@@ -2772,9 +2649,7 @@
         <w:suppressAutoHyphens w:val="true"/>
         <w:spacing w:lineRule="auto" w:line="240" w:before="120" w:after="120"/>
         <w:jc w:val="both"/>
-        <w:rPr>
-          <w:lang w:val="bg-BG"/>
-        </w:rPr>
+        <w:rPr/>
       </w:pPr>
       <w:r>
         <w:rPr/>
@@ -2821,9 +2696,7 @@
         <w:suppressAutoHyphens w:val="true"/>
         <w:spacing w:lineRule="auto" w:line="240" w:before="120" w:after="120"/>
         <w:jc w:val="both"/>
-        <w:rPr>
-          <w:lang w:val="bg-BG"/>
-        </w:rPr>
+        <w:rPr/>
       </w:pPr>
       <w:r>
         <w:rPr/>
@@ -2870,9 +2743,7 @@
         <w:suppressAutoHyphens w:val="true"/>
         <w:spacing w:lineRule="auto" w:line="240" w:before="120" w:after="120"/>
         <w:jc w:val="both"/>
-        <w:rPr>
-          <w:lang w:val="bg-BG"/>
-        </w:rPr>
+        <w:rPr/>
       </w:pPr>
       <w:r>
         <w:rPr/>
@@ -2939,9 +2810,7 @@
         <w:suppressAutoHyphens w:val="true"/>
         <w:spacing w:lineRule="auto" w:line="240" w:before="120" w:after="120"/>
         <w:jc w:val="both"/>
-        <w:rPr>
-          <w:lang w:val="bg-BG"/>
-        </w:rPr>
+        <w:rPr/>
       </w:pPr>
       <w:r>
         <w:rPr/>
@@ -2985,9 +2854,7 @@
         <w:suppressAutoHyphens w:val="true"/>
         <w:spacing w:lineRule="auto" w:line="240" w:before="120" w:after="120"/>
         <w:jc w:val="both"/>
-        <w:rPr>
-          <w:lang w:val="bg-BG"/>
-        </w:rPr>
+        <w:rPr/>
       </w:pPr>
       <w:r>
         <w:rPr/>
@@ -3024,9 +2891,7 @@
         <w:suppressAutoHyphens w:val="true"/>
         <w:spacing w:lineRule="auto" w:line="240" w:before="120" w:after="120"/>
         <w:jc w:val="both"/>
-        <w:rPr>
-          <w:lang w:val="bg-BG"/>
-        </w:rPr>
+        <w:rPr/>
       </w:pPr>
       <w:r>
         <w:rPr/>
@@ -3043,7 +2908,7 @@
           <w:rFonts w:cs="Arial"/>
           <w:bCs/>
           <w:color w:val="202122"/>
-          <w:shd w:fill="FFFFFF" w:val="clear"/>
+          <w:highlight w:val="white"/>
         </w:rPr>
         <w:t>user</w:t>
       </w:r>
@@ -3053,7 +2918,7 @@
           <w:b/>
           <w:bCs/>
           <w:color w:val="202122"/>
-          <w:shd w:fill="FFFFFF" w:val="clear"/>
+          <w:highlight w:val="white"/>
         </w:rPr>
         <w:t xml:space="preserve"> </w:t>
       </w:r>
@@ -3062,7 +2927,7 @@
           <w:rFonts w:cs="Arial"/>
           <w:bCs/>
           <w:color w:val="202122"/>
-          <w:shd w:fill="FFFFFF" w:val="clear"/>
+          <w:highlight w:val="white"/>
         </w:rPr>
         <w:t>experience</w:t>
       </w:r>
@@ -3070,7 +2935,7 @@
         <w:rPr>
           <w:rFonts w:cs="Arial"/>
           <w:color w:val="202122"/>
-          <w:shd w:fill="FFFFFF" w:val="clear"/>
+          <w:highlight w:val="white"/>
         </w:rPr>
         <w:t> (</w:t>
       </w:r>
@@ -3080,7 +2945,7 @@
           <w:b/>
           <w:bCs/>
           <w:color w:val="202122"/>
-          <w:shd w:fill="FFFFFF" w:val="clear"/>
+          <w:highlight w:val="white"/>
         </w:rPr>
         <w:t>UX</w:t>
       </w:r>
@@ -3088,7 +2953,7 @@
         <w:rPr>
           <w:rFonts w:cs="Arial"/>
           <w:color w:val="202122"/>
-          <w:shd w:fill="FFFFFF" w:val="clear"/>
+          <w:highlight w:val="white"/>
         </w:rPr>
         <w:t>)</w:t>
       </w:r>
@@ -3107,9 +2972,7 @@
         <w:suppressAutoHyphens w:val="true"/>
         <w:spacing w:lineRule="auto" w:line="240" w:before="120" w:after="120"/>
         <w:jc w:val="both"/>
-        <w:rPr>
-          <w:lang w:val="bg-BG"/>
-        </w:rPr>
+        <w:rPr/>
       </w:pPr>
       <w:r>
         <w:rPr/>
@@ -3157,9 +3020,7 @@
         <w:suppressAutoHyphens w:val="true"/>
         <w:spacing w:lineRule="auto" w:line="240" w:before="120" w:after="120"/>
         <w:jc w:val="both"/>
-        <w:rPr>
-          <w:lang w:val="bg-BG"/>
-        </w:rPr>
+        <w:rPr/>
       </w:pPr>
       <w:r>
         <w:rPr/>
@@ -3221,15 +3082,15 @@
       <mc:AlternateContent>
         <mc:Choice Requires="wps">
           <w:drawing>
-            <wp:anchor behindDoc="1" distT="0" distB="0" distL="114300" distR="114300" simplePos="0" locked="0" layoutInCell="1" allowOverlap="1" relativeHeight="4" wp14:anchorId="6D6A420E">
+            <wp:anchor behindDoc="1" distT="0" distB="0" distL="114300" distR="114300" simplePos="0" locked="0" layoutInCell="1" allowOverlap="1" relativeHeight="4">
               <wp:simplePos x="0" y="0"/>
               <wp:positionH relativeFrom="column">
                 <wp:posOffset>0</wp:posOffset>
               </wp:positionH>
               <wp:positionV relativeFrom="paragraph">
-                <wp:posOffset>66675</wp:posOffset>
+                <wp:posOffset>67310</wp:posOffset>
               </wp:positionV>
-              <wp:extent cx="6615430" cy="1905"/>
+              <wp:extent cx="6616065" cy="2540"/>
               <wp:effectExtent l="0" t="0" r="0" b="0"/>
               <wp:wrapNone/>
               <wp:docPr id="1" name="Straight Connector 19"/>
@@ -3240,30 +3101,22 @@
                     <wps:spPr>
                       <a:xfrm>
                         <a:off x="0" y="0"/>
-                        <a:ext cx="6614640" cy="0"/>
+                        <a:ext cx="6615360" cy="1800"/>
                       </a:xfrm>
                       <a:prstGeom prst="line">
                         <a:avLst/>
                       </a:prstGeom>
                       <a:ln w="12600">
                         <a:solidFill>
-                          <a:schemeClr val="accent6">
-                            <a:lumMod val="50000"/>
-                          </a:schemeClr>
+                          <a:srgbClr val="984807"/>
                         </a:solidFill>
                         <a:round/>
                       </a:ln>
                     </wps:spPr>
                     <wps:style>
-                      <a:lnRef idx="1">
-                        <a:schemeClr val="accent1"/>
-                      </a:lnRef>
-                      <a:fillRef idx="0">
-                        <a:schemeClr val="accent1"/>
-                      </a:fillRef>
-                      <a:effectRef idx="0">
-                        <a:schemeClr val="accent1"/>
-                      </a:effectRef>
+                      <a:lnRef idx="0"/>
+                      <a:fillRef idx="0"/>
+                      <a:effectRef idx="0"/>
                       <a:fontRef idx="minor"/>
                     </wps:style>
                     <wps:bodyPr/>
@@ -3275,7 +3128,7 @@
         </mc:Choice>
         <mc:Fallback>
           <w:pict>
-            <v:line id="shape_0" from="0pt,5.25pt" to="520.8pt,5.25pt" ID="Straight Connector 19" stroked="t" style="position:absolute" wp14:anchorId="6D6A420E">
+            <v:line id="shape_0" from="0pt,5.25pt" to="520.85pt,5.35pt" ID="Straight Connector 19" stroked="t" style="position:absolute">
               <v:stroke color="#984807" weight="12600" joinstyle="round" endcap="flat"/>
               <v:fill o:detectmouseclick="t" on="false"/>
             </v:line>
@@ -3285,7 +3138,7 @@
       <mc:AlternateContent>
         <mc:Choice Requires="wps">
           <w:drawing>
-            <wp:anchor behindDoc="1" distT="0" distB="0" distL="114300" distR="114300" simplePos="0" locked="0" layoutInCell="1" allowOverlap="1" relativeHeight="7" wp14:anchorId="2074F399">
+            <wp:anchor behindDoc="1" distT="0" distB="635" distL="114300" distR="114300" simplePos="0" locked="0" layoutInCell="1" allowOverlap="1" relativeHeight="7">
               <wp:simplePos x="0" y="0"/>
               <wp:positionH relativeFrom="column">
                 <wp:posOffset>1384300</wp:posOffset>
@@ -3293,8 +3146,8 @@
               <wp:positionV relativeFrom="paragraph">
                 <wp:posOffset>88900</wp:posOffset>
               </wp:positionV>
-              <wp:extent cx="5226050" cy="514985"/>
-              <wp:effectExtent l="0" t="0" r="0" b="635"/>
+              <wp:extent cx="5226685" cy="515620"/>
+              <wp:effectExtent l="0" t="0" r="0" b="0"/>
               <wp:wrapNone/>
               <wp:docPr id="2" name="Text Box 16"/>
               <a:graphic xmlns:a="http://schemas.openxmlformats.org/drawingml/2006/main">
@@ -3304,7 +3157,7 @@
                     <wps:spPr>
                       <a:xfrm>
                         <a:off x="0" y="0"/>
-                        <a:ext cx="5225400" cy="514440"/>
+                        <a:ext cx="5226120" cy="515160"/>
                       </a:xfrm>
                       <a:prstGeom prst="rect">
                         <a:avLst/>
@@ -3358,11 +3211,8 @@
                           <w:pPr>
                             <w:pStyle w:val="FrameContents"/>
                             <w:spacing w:lineRule="auto" w:line="240" w:before="80" w:after="120"/>
-                            <w:ind w:left="567" w:firstLine="284"/>
-                            <w:rPr>
-                              <w:sz w:val="18"/>
-                              <w:szCs w:val="18"/>
-                            </w:rPr>
+                            <w:ind w:left="567" w:right="0" w:firstLine="284"/>
+                            <w:rPr/>
                           </w:pPr>
                           <w:r>
                             <w:rPr/>
@@ -3797,7 +3647,7 @@
         </mc:Choice>
         <mc:Fallback>
           <w:pict>
-            <v:rect id="shape_0" ID="Text Box 16" stroked="f" style="position:absolute;margin-left:109pt;margin-top:7pt;width:411.4pt;height:40.45pt" wp14:anchorId="2074F399">
+            <v:rect id="shape_0" ID="Text Box 16" stroked="f" style="position:absolute;margin-left:109pt;margin-top:7pt;width:411.45pt;height:40.5pt">
               <w10:wrap type="square"/>
               <v:fill o:detectmouseclick="t" on="false"/>
               <v:stroke color="#3465a4" weight="9360" joinstyle="round" endcap="flat"/>
@@ -3839,11 +3689,8 @@
                     <w:pPr>
                       <w:pStyle w:val="FrameContents"/>
                       <w:spacing w:lineRule="auto" w:line="240" w:before="80" w:after="120"/>
-                      <w:ind w:left="567" w:firstLine="284"/>
-                      <w:rPr>
-                        <w:sz w:val="18"/>
-                        <w:szCs w:val="18"/>
-                      </w:rPr>
+                      <w:ind w:left="567" w:right="0" w:firstLine="284"/>
+                      <w:rPr/>
                     </w:pPr>
                     <w:r>
                       <w:rPr/>
@@ -4274,18 +4121,18 @@
       <mc:AlternateContent>
         <mc:Choice Requires="wps">
           <w:drawing>
-            <wp:anchor behindDoc="1" distT="0" distB="0" distL="114300" distR="114300" simplePos="0" locked="0" layoutInCell="1" allowOverlap="1" relativeHeight="10" wp14:anchorId="41B1E642">
+            <wp:anchor behindDoc="1" distT="0" distB="7620" distL="114300" distR="128270" simplePos="0" locked="0" layoutInCell="1" allowOverlap="1" relativeHeight="13">
               <wp:simplePos x="0" y="0"/>
               <wp:positionH relativeFrom="column">
-                <wp:posOffset>1395095</wp:posOffset>
+                <wp:posOffset>5647055</wp:posOffset>
               </wp:positionH>
               <wp:positionV relativeFrom="paragraph">
-                <wp:posOffset>356235</wp:posOffset>
+                <wp:posOffset>342265</wp:posOffset>
               </wp:positionV>
-              <wp:extent cx="511175" cy="166370"/>
-              <wp:effectExtent l="0" t="0" r="4445" b="6350"/>
+              <wp:extent cx="902335" cy="203835"/>
+              <wp:effectExtent l="0" t="0" r="0" b="0"/>
               <wp:wrapNone/>
-              <wp:docPr id="22" name="Text Box 6"/>
+              <wp:docPr id="22" name="Text Box 4"/>
               <a:graphic xmlns:a="http://schemas.openxmlformats.org/drawingml/2006/main">
                 <a:graphicData uri="http://schemas.microsoft.com/office/word/2010/wordprocessingShape">
                   <wps:wsp>
@@ -4293,7 +4140,7 @@
                     <wps:spPr>
                       <a:xfrm>
                         <a:off x="0" y="0"/>
-                        <a:ext cx="510480" cy="165600"/>
+                        <a:ext cx="901800" cy="203040"/>
                       </a:xfrm>
                       <a:prstGeom prst="rect">
                         <a:avLst/>
@@ -4304,123 +4151,9 @@
                       </a:ln>
                     </wps:spPr>
                     <wps:style>
-                      <a:lnRef idx="0">
-                        <a:schemeClr val="accent1"/>
-                      </a:lnRef>
-                      <a:fillRef idx="0">
-                        <a:schemeClr val="accent1"/>
-                      </a:fillRef>
-                      <a:effectRef idx="0">
-                        <a:schemeClr val="accent1"/>
-                      </a:effectRef>
-                      <a:fontRef idx="minor"/>
-                    </wps:style>
-                    <wps:txbx>
-                      <w:txbxContent>
-                        <w:p>
-                          <w:pPr>
-                            <w:pStyle w:val="FrameContents"/>
-                            <w:spacing w:lineRule="auto" w:line="240" w:before="0" w:after="0"/>
-                            <w:rPr>
-                              <w:sz w:val="17"/>
-                              <w:szCs w:val="17"/>
-                            </w:rPr>
-                          </w:pPr>
-                          <w:r>
-                            <w:rPr>
-                              <w:color w:val="000000"/>
-                              <w:sz w:val="17"/>
-                              <w:szCs w:val="17"/>
-                            </w:rPr>
-                            <w:t>Follow us:</w:t>
-                          </w:r>
-                        </w:p>
-                      </w:txbxContent>
-                    </wps:txbx>
-                    <wps:bodyPr lIns="17640" rIns="0" tIns="0" bIns="0" anchor="ctr">
-                      <a:prstTxWarp prst="textNoShape"/>
-                      <a:noAutofit/>
-                    </wps:bodyPr>
-                  </wps:wsp>
-                </a:graphicData>
-              </a:graphic>
-            </wp:anchor>
-          </w:drawing>
-        </mc:Choice>
-        <mc:Fallback>
-          <w:pict>
-            <v:rect id="shape_0" ID="Text Box 6" stroked="f" style="position:absolute;margin-left:109.85pt;margin-top:28.05pt;width:40.15pt;height:13pt" wp14:anchorId="41B1E642">
-              <w10:wrap type="square"/>
-              <v:fill o:detectmouseclick="t" on="false"/>
-              <v:stroke color="#3465a4" weight="6480" joinstyle="round" endcap="flat"/>
-              <v:textbox>
-                <w:txbxContent>
-                  <w:p>
-                    <w:pPr>
-                      <w:pStyle w:val="FrameContents"/>
-                      <w:spacing w:lineRule="auto" w:line="240" w:before="0" w:after="0"/>
-                      <w:rPr>
-                        <w:sz w:val="17"/>
-                        <w:szCs w:val="17"/>
-                      </w:rPr>
-                    </w:pPr>
-                    <w:r>
-                      <w:rPr>
-                        <w:color w:val="000000"/>
-                        <w:sz w:val="17"/>
-                        <w:szCs w:val="17"/>
-                      </w:rPr>
-                      <w:t>Follow us:</w:t>
-                    </w:r>
-                  </w:p>
-                </w:txbxContent>
-              </v:textbox>
-            </v:rect>
-          </w:pict>
-        </mc:Fallback>
-      </mc:AlternateContent>
-      <mc:AlternateContent>
-        <mc:Choice Requires="wps">
-          <w:drawing>
-            <wp:anchor behindDoc="1" distT="0" distB="0" distL="114300" distR="114300" simplePos="0" locked="0" layoutInCell="1" allowOverlap="1" relativeHeight="13" wp14:anchorId="60DB5C39">
-              <wp:simplePos x="0" y="0"/>
-              <wp:positionH relativeFrom="column">
-                <wp:posOffset>5647055</wp:posOffset>
-              </wp:positionH>
-              <wp:positionV relativeFrom="paragraph">
-                <wp:posOffset>342265</wp:posOffset>
-              </wp:positionV>
-              <wp:extent cx="901700" cy="203200"/>
-              <wp:effectExtent l="0" t="0" r="13970" b="7620"/>
-              <wp:wrapNone/>
-              <wp:docPr id="24" name="Text Box 4"/>
-              <a:graphic xmlns:a="http://schemas.openxmlformats.org/drawingml/2006/main">
-                <a:graphicData uri="http://schemas.microsoft.com/office/word/2010/wordprocessingShape">
-                  <wps:wsp>
-                    <wps:cNvSpPr/>
-                    <wps:spPr>
-                      <a:xfrm>
-                        <a:off x="0" y="0"/>
-                        <a:ext cx="901080" cy="202680"/>
-                      </a:xfrm>
-                      <a:prstGeom prst="rect">
-                        <a:avLst/>
-                      </a:prstGeom>
-                      <a:noFill/>
-                      <a:ln w="6480">
-                        <a:noFill/>
-                      </a:ln>
-                    </wps:spPr>
-                    <wps:style>
-                      <a:lnRef idx="0">
-                        <a:schemeClr val="accent1"/>
-                      </a:lnRef>
-                      <a:fillRef idx="0">
-                        <a:schemeClr val="accent1"/>
-                      </a:fillRef>
-                      <a:effectRef idx="0">
-                        <a:schemeClr val="accent1"/>
-                      </a:effectRef>
+                      <a:lnRef idx="0"/>
+                      <a:fillRef idx="0"/>
+                      <a:effectRef idx="0"/>
                       <a:fontRef idx="minor"/>
                     </wps:style>
                     <wps:txbx>
@@ -4466,7 +4199,7 @@
                               <w:sz w:val="18"/>
                               <w:szCs w:val="18"/>
                             </w:rPr>
-                            <w:t>3</w:t>
+                            <w:t>1</w:t>
                           </w:r>
                           <w:r>
                             <w:rPr>
@@ -4522,7 +4255,6 @@
                       </w:txbxContent>
                     </wps:txbx>
                     <wps:bodyPr lIns="0" rIns="0" tIns="0" bIns="0" anchor="ctr">
-                      <a:prstTxWarp prst="textNoShape"/>
                       <a:noAutofit/>
                     </wps:bodyPr>
                   </wps:wsp>
@@ -4533,7 +4265,7 @@
         </mc:Choice>
         <mc:Fallback>
           <w:pict>
-            <v:rect id="shape_0" ID="Text Box 4" stroked="f" style="position:absolute;margin-left:444.65pt;margin-top:26.95pt;width:70.9pt;height:15.9pt" wp14:anchorId="60DB5C39">
+            <v:rect id="shape_0" ID="Text Box 4" stroked="f" style="position:absolute;margin-left:444.65pt;margin-top:26.95pt;width:70.95pt;height:15.95pt">
               <w10:wrap type="square"/>
               <v:fill o:detectmouseclick="t" on="false"/>
               <v:stroke color="#3465a4" weight="6480" joinstyle="round" endcap="flat"/>
@@ -4580,7 +4312,7 @@
                         <w:sz w:val="18"/>
                         <w:szCs w:val="18"/>
                       </w:rPr>
-                      <w:t>3</w:t>
+                      <w:t>1</w:t>
                     </w:r>
                     <w:r>
                       <w:rPr>
@@ -4639,8 +4371,103 @@
           </w:pict>
         </mc:Fallback>
       </mc:AlternateContent>
+      <mc:AlternateContent>
+        <mc:Choice Requires="wps">
+          <w:drawing>
+            <wp:anchor behindDoc="1" distT="0" distB="6350" distL="114300" distR="118745" simplePos="0" locked="0" layoutInCell="1" allowOverlap="1" relativeHeight="26">
+              <wp:simplePos x="0" y="0"/>
+              <wp:positionH relativeFrom="column">
+                <wp:posOffset>1395095</wp:posOffset>
+              </wp:positionH>
+              <wp:positionV relativeFrom="paragraph">
+                <wp:posOffset>356235</wp:posOffset>
+              </wp:positionV>
+              <wp:extent cx="511810" cy="167005"/>
+              <wp:effectExtent l="0" t="0" r="0" b="0"/>
+              <wp:wrapNone/>
+              <wp:docPr id="24" name="Text Box 6"/>
+              <a:graphic xmlns:a="http://schemas.openxmlformats.org/drawingml/2006/main">
+                <a:graphicData uri="http://schemas.microsoft.com/office/word/2010/wordprocessingShape">
+                  <wps:wsp>
+                    <wps:cNvSpPr/>
+                    <wps:spPr>
+                      <a:xfrm>
+                        <a:off x="0" y="0"/>
+                        <a:ext cx="511200" cy="166320"/>
+                      </a:xfrm>
+                      <a:prstGeom prst="rect">
+                        <a:avLst/>
+                      </a:prstGeom>
+                      <a:noFill/>
+                      <a:ln w="6480">
+                        <a:noFill/>
+                      </a:ln>
+                    </wps:spPr>
+                    <wps:style>
+                      <a:lnRef idx="0"/>
+                      <a:fillRef idx="0"/>
+                      <a:effectRef idx="0"/>
+                      <a:fontRef idx="minor"/>
+                    </wps:style>
+                    <wps:txbx>
+                      <w:txbxContent>
+                        <w:p>
+                          <w:pPr>
+                            <w:pStyle w:val="FrameContents"/>
+                            <w:spacing w:lineRule="auto" w:line="240" w:before="0" w:after="0"/>
+                            <w:rPr/>
+                          </w:pPr>
+                          <w:r>
+                            <w:rPr>
+                              <w:color w:val="000000"/>
+                              <w:sz w:val="17"/>
+                              <w:szCs w:val="17"/>
+                            </w:rPr>
+                            <w:t>Follow us:</w:t>
+                          </w:r>
+                        </w:p>
+                      </w:txbxContent>
+                    </wps:txbx>
+                    <wps:bodyPr lIns="17640" rIns="0" tIns="0" bIns="0" anchor="ctr">
+                      <a:noAutofit/>
+                    </wps:bodyPr>
+                  </wps:wsp>
+                </a:graphicData>
+              </a:graphic>
+            </wp:anchor>
+          </w:drawing>
+        </mc:Choice>
+        <mc:Fallback>
+          <w:pict>
+            <v:rect id="shape_0" ID="Text Box 6" stroked="f" style="position:absolute;margin-left:109.85pt;margin-top:28.05pt;width:40.2pt;height:13.05pt">
+              <w10:wrap type="square"/>
+              <v:fill o:detectmouseclick="t" on="false"/>
+              <v:stroke color="#3465a4" weight="6480" joinstyle="round" endcap="flat"/>
+              <v:textbox>
+                <w:txbxContent>
+                  <w:p>
+                    <w:pPr>
+                      <w:pStyle w:val="FrameContents"/>
+                      <w:spacing w:lineRule="auto" w:line="240" w:before="0" w:after="0"/>
+                      <w:rPr/>
+                    </w:pPr>
+                    <w:r>
+                      <w:rPr>
+                        <w:color w:val="000000"/>
+                        <w:sz w:val="17"/>
+                        <w:szCs w:val="17"/>
+                      </w:rPr>
+                      <w:t>Follow us:</w:t>
+                    </w:r>
+                  </w:p>
+                </w:txbxContent>
+              </v:textbox>
+            </v:rect>
+          </w:pict>
+        </mc:Fallback>
+      </mc:AlternateContent>
       <w:drawing>
-        <wp:anchor behindDoc="1" distT="0" distB="5715" distL="114300" distR="114300" simplePos="0" locked="0" layoutInCell="1" allowOverlap="1" relativeHeight="16">
+        <wp:anchor behindDoc="1" distT="0" distB="5715" distL="114300" distR="114300" simplePos="0" locked="0" layoutInCell="1" allowOverlap="1" relativeHeight="17">
           <wp:simplePos x="0" y="0"/>
           <wp:positionH relativeFrom="column">
             <wp:posOffset>-10795</wp:posOffset>
@@ -4695,7 +4522,7 @@
     <w:pPr>
       <w:pStyle w:val="Header"/>
       <w:spacing w:before="80" w:after="0"/>
-      <w:ind w:hanging="1134"/>
+      <w:ind w:left="0" w:right="0" w:hanging="1134"/>
       <w:rPr/>
     </w:pPr>
     <w:r>
@@ -5508,7 +5335,7 @@
   <w:docDefaults>
     <w:rPrDefault>
       <w:rPr>
-        <w:rFonts w:ascii="Calibri" w:hAnsi="Calibri" w:eastAsia="Calibri" w:cs="Arial" w:asciiTheme="minorHAnsi" w:cstheme="minorBidi" w:eastAsiaTheme="minorHAnsi" w:hAnsiTheme="minorHAnsi"/>
+        <w:rFonts w:ascii="Calibri" w:hAnsi="Calibri" w:eastAsia="Calibri" w:cs="Arial"/>
         <w:szCs w:val="22"/>
         <w:lang w:val="en-US" w:eastAsia="en-US" w:bidi="ar-SA"/>
       </w:rPr>
@@ -5517,391 +5344,20 @@
       <w:pPr/>
     </w:pPrDefault>
   </w:docDefaults>
-  <w:latentStyles w:defLockedState="0" w:defUIPriority="99" w:defSemiHidden="0" w:defUnhideWhenUsed="0" w:defQFormat="0" w:count="371">
-    <w:lsdException w:name="Normal" w:uiPriority="0" w:qFormat="1"/>
-    <w:lsdException w:name="heading 1" w:uiPriority="9" w:qFormat="1"/>
-    <w:lsdException w:name="heading 2" w:uiPriority="9" w:semiHidden="1" w:unhideWhenUsed="1" w:qFormat="1"/>
-    <w:lsdException w:name="heading 3" w:uiPriority="9" w:semiHidden="1" w:unhideWhenUsed="1" w:qFormat="1"/>
-    <w:lsdException w:name="heading 4" w:uiPriority="9" w:semiHidden="1" w:unhideWhenUsed="1" w:qFormat="1"/>
-    <w:lsdException w:name="heading 5" w:uiPriority="9" w:semiHidden="1" w:unhideWhenUsed="1" w:qFormat="1"/>
-    <w:lsdException w:name="heading 6" w:uiPriority="9" w:semiHidden="1" w:unhideWhenUsed="1" w:qFormat="1"/>
-    <w:lsdException w:name="heading 7" w:uiPriority="9" w:semiHidden="1" w:unhideWhenUsed="1" w:qFormat="1"/>
-    <w:lsdException w:name="heading 8" w:uiPriority="9" w:semiHidden="1" w:unhideWhenUsed="1" w:qFormat="1"/>
-    <w:lsdException w:name="heading 9" w:uiPriority="9" w:semiHidden="1" w:unhideWhenUsed="1" w:qFormat="1"/>
-    <w:lsdException w:name="index 1" w:semiHidden="1" w:unhideWhenUsed="1"/>
-    <w:lsdException w:name="index 2" w:semiHidden="1" w:unhideWhenUsed="1"/>
-    <w:lsdException w:name="index 3" w:semiHidden="1" w:unhideWhenUsed="1"/>
-    <w:lsdException w:name="index 4" w:semiHidden="1" w:unhideWhenUsed="1"/>
-    <w:lsdException w:name="index 5" w:semiHidden="1" w:unhideWhenUsed="1"/>
-    <w:lsdException w:name="index 6" w:semiHidden="1" w:unhideWhenUsed="1"/>
-    <w:lsdException w:name="index 7" w:semiHidden="1" w:unhideWhenUsed="1"/>
-    <w:lsdException w:name="index 8" w:semiHidden="1" w:unhideWhenUsed="1"/>
-    <w:lsdException w:name="index 9" w:semiHidden="1" w:unhideWhenUsed="1"/>
-    <w:lsdException w:name="toc 1" w:uiPriority="39" w:semiHidden="1" w:unhideWhenUsed="1"/>
-    <w:lsdException w:name="toc 2" w:uiPriority="39" w:semiHidden="1" w:unhideWhenUsed="1"/>
-    <w:lsdException w:name="toc 3" w:uiPriority="39" w:semiHidden="1" w:unhideWhenUsed="1"/>
-    <w:lsdException w:name="toc 4" w:uiPriority="39" w:semiHidden="1" w:unhideWhenUsed="1"/>
-    <w:lsdException w:name="toc 5" w:uiPriority="39" w:semiHidden="1" w:unhideWhenUsed="1"/>
-    <w:lsdException w:name="toc 6" w:uiPriority="39" w:semiHidden="1" w:unhideWhenUsed="1"/>
-    <w:lsdException w:name="toc 7" w:uiPriority="39" w:semiHidden="1" w:unhideWhenUsed="1"/>
-    <w:lsdException w:name="toc 8" w:uiPriority="39" w:semiHidden="1" w:unhideWhenUsed="1"/>
-    <w:lsdException w:name="toc 9" w:uiPriority="39" w:semiHidden="1" w:unhideWhenUsed="1"/>
-    <w:lsdException w:name="Normal Indent" w:semiHidden="1" w:unhideWhenUsed="1"/>
-    <w:lsdException w:name="footnote text" w:semiHidden="1" w:unhideWhenUsed="1"/>
-    <w:lsdException w:name="annotation text" w:semiHidden="1" w:unhideWhenUsed="1"/>
-    <w:lsdException w:name="header" w:semiHidden="1" w:unhideWhenUsed="1"/>
-    <w:lsdException w:name="footer" w:semiHidden="1" w:unhideWhenUsed="1"/>
-    <w:lsdException w:name="index heading" w:semiHidden="1" w:unhideWhenUsed="1"/>
-    <w:lsdException w:name="caption" w:uiPriority="35" w:semiHidden="1" w:unhideWhenUsed="1" w:qFormat="1"/>
-    <w:lsdException w:name="table of figures" w:semiHidden="1" w:unhideWhenUsed="1"/>
-    <w:lsdException w:name="envelope address" w:semiHidden="1" w:unhideWhenUsed="1"/>
-    <w:lsdException w:name="envelope return" w:semiHidden="1" w:unhideWhenUsed="1"/>
-    <w:lsdException w:name="footnote reference" w:semiHidden="1" w:unhideWhenUsed="1"/>
-    <w:lsdException w:name="annotation reference" w:semiHidden="1" w:unhideWhenUsed="1"/>
-    <w:lsdException w:name="line number" w:semiHidden="1" w:unhideWhenUsed="1"/>
-    <w:lsdException w:name="page number" w:semiHidden="1" w:unhideWhenUsed="1"/>
-    <w:lsdException w:name="endnote reference" w:semiHidden="1" w:unhideWhenUsed="1"/>
-    <w:lsdException w:name="endnote text" w:semiHidden="1" w:unhideWhenUsed="1"/>
-    <w:lsdException w:name="table of authorities" w:semiHidden="1" w:unhideWhenUsed="1"/>
-    <w:lsdException w:name="macro" w:semiHidden="1" w:unhideWhenUsed="1"/>
-    <w:lsdException w:name="toa heading" w:semiHidden="1" w:unhideWhenUsed="1"/>
-    <w:lsdException w:name="List" w:semiHidden="1" w:unhideWhenUsed="1"/>
-    <w:lsdException w:name="List Bullet" w:semiHidden="1" w:unhideWhenUsed="1"/>
-    <w:lsdException w:name="List Number" w:semiHidden="1" w:unhideWhenUsed="1"/>
-    <w:lsdException w:name="List 2" w:semiHidden="1" w:unhideWhenUsed="1"/>
-    <w:lsdException w:name="List 3" w:semiHidden="1" w:unhideWhenUsed="1"/>
-    <w:lsdException w:name="List 4" w:semiHidden="1" w:unhideWhenUsed="1"/>
-    <w:lsdException w:name="List 5" w:semiHidden="1" w:unhideWhenUsed="1"/>
-    <w:lsdException w:name="List Bullet 2" w:semiHidden="1" w:unhideWhenUsed="1"/>
-    <w:lsdException w:name="List Bullet 3" w:semiHidden="1" w:unhideWhenUsed="1"/>
-    <w:lsdException w:name="List Bullet 4" w:semiHidden="1" w:unhideWhenUsed="1"/>
-    <w:lsdException w:name="List Bullet 5" w:semiHidden="1" w:unhideWhenUsed="1"/>
-    <w:lsdException w:name="List Number 2" w:semiHidden="1" w:unhideWhenUsed="1"/>
-    <w:lsdException w:name="List Number 3" w:semiHidden="1" w:unhideWhenUsed="1"/>
-    <w:lsdException w:name="List Number 4" w:semiHidden="1" w:unhideWhenUsed="1"/>
-    <w:lsdException w:name="List Number 5" w:semiHidden="1" w:unhideWhenUsed="1"/>
-    <w:lsdException w:name="Title" w:uiPriority="10"/>
-    <w:lsdException w:name="Closing" w:semiHidden="1" w:unhideWhenUsed="1"/>
-    <w:lsdException w:name="Signature" w:semiHidden="1" w:unhideWhenUsed="1"/>
-    <w:lsdException w:name="Default Paragraph Font" w:uiPriority="1" w:semiHidden="1" w:unhideWhenUsed="1"/>
-    <w:lsdException w:name="Body Text" w:semiHidden="1" w:unhideWhenUsed="1"/>
-    <w:lsdException w:name="Body Text Indent" w:semiHidden="1" w:unhideWhenUsed="1"/>
-    <w:lsdException w:name="List Continue" w:semiHidden="1" w:unhideWhenUsed="1"/>
-    <w:lsdException w:name="List Continue 2" w:semiHidden="1" w:unhideWhenUsed="1"/>
-    <w:lsdException w:name="List Continue 3" w:semiHidden="1" w:unhideWhenUsed="1"/>
-    <w:lsdException w:name="List Continue 4" w:semiHidden="1" w:unhideWhenUsed="1"/>
-    <w:lsdException w:name="List Continue 5" w:semiHidden="1" w:unhideWhenUsed="1"/>
-    <w:lsdException w:name="Message Header" w:semiHidden="1" w:unhideWhenUsed="1"/>
-    <w:lsdException w:name="Subtitle" w:uiPriority="11"/>
-    <w:lsdException w:name="Salutation" w:semiHidden="1" w:unhideWhenUsed="1"/>
-    <w:lsdException w:name="Date" w:semiHidden="1" w:unhideWhenUsed="1"/>
-    <w:lsdException w:name="Body Text First Indent" w:semiHidden="1" w:unhideWhenUsed="1"/>
-    <w:lsdException w:name="Body Text First Indent 2" w:semiHidden="1" w:unhideWhenUsed="1"/>
-    <w:lsdException w:name="Note Heading" w:semiHidden="1" w:unhideWhenUsed="1"/>
-    <w:lsdException w:name="Body Text 2" w:semiHidden="1" w:unhideWhenUsed="1"/>
-    <w:lsdException w:name="Body Text 3" w:semiHidden="1" w:unhideWhenUsed="1"/>
-    <w:lsdException w:name="Body Text Indent 2" w:semiHidden="1" w:unhideWhenUsed="1"/>
-    <w:lsdException w:name="Body Text Indent 3" w:semiHidden="1" w:unhideWhenUsed="1"/>
-    <w:lsdException w:name="Block Text" w:semiHidden="1" w:unhideWhenUsed="1"/>
-    <w:lsdException w:name="Hyperlink" w:semiHidden="1" w:unhideWhenUsed="1"/>
-    <w:lsdException w:name="FollowedHyperlink" w:semiHidden="1" w:unhideWhenUsed="1"/>
-    <w:lsdException w:name="Strong" w:uiPriority="22" w:qFormat="1"/>
-    <w:lsdException w:name="Emphasis" w:uiPriority="20"/>
-    <w:lsdException w:name="Document Map" w:semiHidden="1" w:unhideWhenUsed="1"/>
-    <w:lsdException w:name="Plain Text" w:semiHidden="1" w:unhideWhenUsed="1"/>
-    <w:lsdException w:name="E-mail Signature" w:semiHidden="1" w:unhideWhenUsed="1"/>
-    <w:lsdException w:name="HTML Top of Form" w:semiHidden="1" w:unhideWhenUsed="1"/>
-    <w:lsdException w:name="HTML Bottom of Form" w:semiHidden="1" w:unhideWhenUsed="1"/>
-    <w:lsdException w:name="Normal (Web)" w:semiHidden="1" w:unhideWhenUsed="1"/>
-    <w:lsdException w:name="HTML Acronym" w:semiHidden="1" w:unhideWhenUsed="1"/>
-    <w:lsdException w:name="HTML Address" w:semiHidden="1" w:unhideWhenUsed="1"/>
-    <w:lsdException w:name="HTML Cite" w:semiHidden="1" w:unhideWhenUsed="1"/>
-    <w:lsdException w:name="HTML Code" w:semiHidden="1" w:unhideWhenUsed="1"/>
-    <w:lsdException w:name="HTML Definition" w:semiHidden="1" w:unhideWhenUsed="1"/>
-    <w:lsdException w:name="HTML Keyboard" w:semiHidden="1" w:unhideWhenUsed="1"/>
-    <w:lsdException w:name="HTML Preformatted" w:semiHidden="1" w:unhideWhenUsed="1"/>
-    <w:lsdException w:name="HTML Sample" w:semiHidden="1" w:unhideWhenUsed="1"/>
-    <w:lsdException w:name="HTML Typewriter" w:semiHidden="1" w:unhideWhenUsed="1"/>
-    <w:lsdException w:name="HTML Variable" w:semiHidden="1" w:unhideWhenUsed="1"/>
-    <w:lsdException w:name="Normal Table" w:semiHidden="1" w:unhideWhenUsed="1"/>
-    <w:lsdException w:name="annotation subject" w:semiHidden="1" w:unhideWhenUsed="1"/>
-    <w:lsdException w:name="No List" w:semiHidden="1" w:unhideWhenUsed="1"/>
-    <w:lsdException w:name="Outline List 1" w:semiHidden="1" w:unhideWhenUsed="1"/>
-    <w:lsdException w:name="Outline List 2" w:semiHidden="1" w:unhideWhenUsed="1"/>
-    <w:lsdException w:name="Outline List 3" w:semiHidden="1" w:unhideWhenUsed="1"/>
-    <w:lsdException w:name="Table Simple 1" w:semiHidden="1" w:unhideWhenUsed="1"/>
-    <w:lsdException w:name="Table Simple 2" w:semiHidden="1" w:unhideWhenUsed="1"/>
-    <w:lsdException w:name="Table Simple 3" w:semiHidden="1" w:unhideWhenUsed="1"/>
-    <w:lsdException w:name="Table Classic 1" w:semiHidden="1" w:unhideWhenUsed="1"/>
-    <w:lsdException w:name="Table Classic 2" w:semiHidden="1" w:unhideWhenUsed="1"/>
-    <w:lsdException w:name="Table Classic 3" w:semiHidden="1" w:unhideWhenUsed="1"/>
-    <w:lsdException w:name="Table Classic 4" w:semiHidden="1" w:unhideWhenUsed="1"/>
-    <w:lsdException w:name="Table Colorful 1" w:semiHidden="1" w:unhideWhenUsed="1"/>
-    <w:lsdException w:name="Table Colorful 2" w:semiHidden="1" w:unhideWhenUsed="1"/>
-    <w:lsdException w:name="Table Colorful 3" w:semiHidden="1" w:unhideWhenUsed="1"/>
-    <w:lsdException w:name="Table Columns 1" w:semiHidden="1" w:unhideWhenUsed="1"/>
-    <w:lsdException w:name="Table Columns 2" w:semiHidden="1" w:unhideWhenUsed="1"/>
-    <w:lsdException w:name="Table Columns 3" w:semiHidden="1" w:unhideWhenUsed="1"/>
-    <w:lsdException w:name="Table Columns 4" w:semiHidden="1" w:unhideWhenUsed="1"/>
-    <w:lsdException w:name="Table Columns 5" w:semiHidden="1" w:unhideWhenUsed="1"/>
-    <w:lsdException w:name="Table Grid 1" w:semiHidden="1" w:unhideWhenUsed="1"/>
-    <w:lsdException w:name="Table Grid 2" w:semiHidden="1" w:unhideWhenUsed="1"/>
-    <w:lsdException w:name="Table Grid 3" w:semiHidden="1" w:unhideWhenUsed="1"/>
-    <w:lsdException w:name="Table Grid 4" w:semiHidden="1" w:unhideWhenUsed="1"/>
-    <w:lsdException w:name="Table Grid 5" w:semiHidden="1" w:unhideWhenUsed="1"/>
-    <w:lsdException w:name="Table Grid 6" w:semiHidden="1" w:unhideWhenUsed="1"/>
-    <w:lsdException w:name="Table Grid 7" w:semiHidden="1" w:unhideWhenUsed="1"/>
-    <w:lsdException w:name="Table Grid 8" w:semiHidden="1" w:unhideWhenUsed="1"/>
-    <w:lsdException w:name="Table List 1" w:semiHidden="1" w:unhideWhenUsed="1"/>
-    <w:lsdException w:name="Table List 2" w:semiHidden="1" w:unhideWhenUsed="1"/>
-    <w:lsdException w:name="Table List 3" w:semiHidden="1" w:unhideWhenUsed="1"/>
-    <w:lsdException w:name="Table List 4" w:semiHidden="1" w:unhideWhenUsed="1"/>
-    <w:lsdException w:name="Table List 5" w:semiHidden="1" w:unhideWhenUsed="1"/>
-    <w:lsdException w:name="Table List 6" w:semiHidden="1" w:unhideWhenUsed="1"/>
-    <w:lsdException w:name="Table List 7" w:semiHidden="1" w:unhideWhenUsed="1"/>
-    <w:lsdException w:name="Table List 8" w:semiHidden="1" w:unhideWhenUsed="1"/>
-    <w:lsdException w:name="Table 3D effects 1" w:semiHidden="1" w:unhideWhenUsed="1"/>
-    <w:lsdException w:name="Table 3D effects 2" w:semiHidden="1" w:unhideWhenUsed="1"/>
-    <w:lsdException w:name="Table 3D effects 3" w:semiHidden="1" w:unhideWhenUsed="1"/>
-    <w:lsdException w:name="Table Contemporary" w:semiHidden="1" w:unhideWhenUsed="1"/>
-    <w:lsdException w:name="Table Elegant" w:semiHidden="1" w:unhideWhenUsed="1"/>
-    <w:lsdException w:name="Table Professional" w:semiHidden="1" w:unhideWhenUsed="1"/>
-    <w:lsdException w:name="Table Subtle 1" w:semiHidden="1" w:unhideWhenUsed="1"/>
-    <w:lsdException w:name="Table Subtle 2" w:semiHidden="1" w:unhideWhenUsed="1"/>
-    <w:lsdException w:name="Table Web 1" w:semiHidden="1" w:unhideWhenUsed="1"/>
-    <w:lsdException w:name="Table Web 2" w:semiHidden="1" w:unhideWhenUsed="1"/>
-    <w:lsdException w:name="Table Web 3" w:semiHidden="1" w:unhideWhenUsed="1"/>
-    <w:lsdException w:name="Balloon Text" w:semiHidden="1" w:unhideWhenUsed="1"/>
-    <w:lsdException w:name="Table Grid" w:uiPriority="59"/>
-    <w:lsdException w:name="Table Theme" w:semiHidden="1" w:unhideWhenUsed="1"/>
-    <w:lsdException w:name="Placeholder Text" w:semiHidden="1"/>
-    <w:lsdException w:name="No Spacing" w:uiPriority="1"/>
-    <w:lsdException w:name="Light Shading" w:uiPriority="60"/>
-    <w:lsdException w:name="Light List" w:uiPriority="61"/>
-    <w:lsdException w:name="Light Grid" w:uiPriority="62"/>
-    <w:lsdException w:name="Medium Shading 1" w:uiPriority="63"/>
-    <w:lsdException w:name="Medium Shading 2" w:uiPriority="64"/>
-    <w:lsdException w:name="Medium List 1" w:uiPriority="65"/>
-    <w:lsdException w:name="Medium List 2" w:uiPriority="66"/>
-    <w:lsdException w:name="Medium Grid 1" w:uiPriority="67"/>
-    <w:lsdException w:name="Medium Grid 2" w:uiPriority="68"/>
-    <w:lsdException w:name="Medium Grid 3" w:uiPriority="69"/>
-    <w:lsdException w:name="Dark List" w:uiPriority="70"/>
-    <w:lsdException w:name="Colorful Shading" w:uiPriority="71"/>
-    <w:lsdException w:name="Colorful List" w:uiPriority="72"/>
-    <w:lsdException w:name="Colorful Grid" w:uiPriority="73"/>
-    <w:lsdException w:name="Light Shading Accent 1" w:uiPriority="60"/>
-    <w:lsdException w:name="Light List Accent 1" w:uiPriority="61"/>
-    <w:lsdException w:name="Light Grid Accent 1" w:uiPriority="62"/>
-    <w:lsdException w:name="Medium Shading 1 Accent 1" w:uiPriority="63"/>
-    <w:lsdException w:name="Medium Shading 2 Accent 1" w:uiPriority="64"/>
-    <w:lsdException w:name="Medium List 1 Accent 1" w:uiPriority="65"/>
-    <w:lsdException w:name="Revision" w:semiHidden="1"/>
-    <w:lsdException w:name="List Paragraph" w:uiPriority="34" w:qFormat="1"/>
-    <w:lsdException w:name="Quote" w:uiPriority="29"/>
-    <w:lsdException w:name="Intense Quote" w:uiPriority="30"/>
-    <w:lsdException w:name="Medium List 2 Accent 1" w:uiPriority="66"/>
-    <w:lsdException w:name="Medium Grid 1 Accent 1" w:uiPriority="67"/>
-    <w:lsdException w:name="Medium Grid 2 Accent 1" w:uiPriority="68"/>
-    <w:lsdException w:name="Medium Grid 3 Accent 1" w:uiPriority="69"/>
-    <w:lsdException w:name="Dark List Accent 1" w:uiPriority="70"/>
-    <w:lsdException w:name="Colorful Shading Accent 1" w:uiPriority="71"/>
-    <w:lsdException w:name="Colorful List Accent 1" w:uiPriority="72"/>
-    <w:lsdException w:name="Colorful Grid Accent 1" w:uiPriority="73"/>
-    <w:lsdException w:name="Light Shading Accent 2" w:uiPriority="60"/>
-    <w:lsdException w:name="Light List Accent 2" w:uiPriority="61"/>
-    <w:lsdException w:name="Light Grid Accent 2" w:uiPriority="62"/>
-    <w:lsdException w:name="Medium Shading 1 Accent 2" w:uiPriority="63"/>
-    <w:lsdException w:name="Medium Shading 2 Accent 2" w:uiPriority="64"/>
-    <w:lsdException w:name="Medium List 1 Accent 2" w:uiPriority="65"/>
-    <w:lsdException w:name="Medium List 2 Accent 2" w:uiPriority="66"/>
-    <w:lsdException w:name="Medium Grid 1 Accent 2" w:uiPriority="67"/>
-    <w:lsdException w:name="Medium Grid 2 Accent 2" w:uiPriority="68"/>
-    <w:lsdException w:name="Medium Grid 3 Accent 2" w:uiPriority="69"/>
-    <w:lsdException w:name="Dark List Accent 2" w:uiPriority="70"/>
-    <w:lsdException w:name="Colorful Shading Accent 2" w:uiPriority="71"/>
-    <w:lsdException w:name="Colorful List Accent 2" w:uiPriority="72"/>
-    <w:lsdException w:name="Colorful Grid Accent 2" w:uiPriority="73"/>
-    <w:lsdException w:name="Light Shading Accent 3" w:uiPriority="60"/>
-    <w:lsdException w:name="Light List Accent 3" w:uiPriority="61"/>
-    <w:lsdException w:name="Light Grid Accent 3" w:uiPriority="62"/>
-    <w:lsdException w:name="Medium Shading 1 Accent 3" w:uiPriority="63"/>
-    <w:lsdException w:name="Medium Shading 2 Accent 3" w:uiPriority="64"/>
-    <w:lsdException w:name="Medium List 1 Accent 3" w:uiPriority="65"/>
-    <w:lsdException w:name="Medium List 2 Accent 3" w:uiPriority="66"/>
-    <w:lsdException w:name="Medium Grid 1 Accent 3" w:uiPriority="67"/>
-    <w:lsdException w:name="Medium Grid 2 Accent 3" w:uiPriority="68"/>
-    <w:lsdException w:name="Medium Grid 3 Accent 3" w:uiPriority="69"/>
-    <w:lsdException w:name="Dark List Accent 3" w:uiPriority="70"/>
-    <w:lsdException w:name="Colorful Shading Accent 3" w:uiPriority="71"/>
-    <w:lsdException w:name="Colorful List Accent 3" w:uiPriority="72"/>
-    <w:lsdException w:name="Colorful Grid Accent 3" w:uiPriority="73"/>
-    <w:lsdException w:name="Light Shading Accent 4" w:uiPriority="60"/>
-    <w:lsdException w:name="Light List Accent 4" w:uiPriority="61"/>
-    <w:lsdException w:name="Light Grid Accent 4" w:uiPriority="62"/>
-    <w:lsdException w:name="Medium Shading 1 Accent 4" w:uiPriority="63"/>
-    <w:lsdException w:name="Medium Shading 2 Accent 4" w:uiPriority="64"/>
-    <w:lsdException w:name="Medium List 1 Accent 4" w:uiPriority="65"/>
-    <w:lsdException w:name="Medium List 2 Accent 4" w:uiPriority="66"/>
-    <w:lsdException w:name="Medium Grid 1 Accent 4" w:uiPriority="67"/>
-    <w:lsdException w:name="Medium Grid 2 Accent 4" w:uiPriority="68"/>
-    <w:lsdException w:name="Medium Grid 3 Accent 4" w:uiPriority="69"/>
-    <w:lsdException w:name="Dark List Accent 4" w:uiPriority="70"/>
-    <w:lsdException w:name="Colorful Shading Accent 4" w:uiPriority="71"/>
-    <w:lsdException w:name="Colorful List Accent 4" w:uiPriority="72"/>
-    <w:lsdException w:name="Colorful Grid Accent 4" w:uiPriority="73"/>
-    <w:lsdException w:name="Light Shading Accent 5" w:uiPriority="60"/>
-    <w:lsdException w:name="Light List Accent 5" w:uiPriority="61"/>
-    <w:lsdException w:name="Light Grid Accent 5" w:uiPriority="62"/>
-    <w:lsdException w:name="Medium Shading 1 Accent 5" w:uiPriority="63"/>
-    <w:lsdException w:name="Medium Shading 2 Accent 5" w:uiPriority="64"/>
-    <w:lsdException w:name="Medium List 1 Accent 5" w:uiPriority="65"/>
-    <w:lsdException w:name="Medium List 2 Accent 5" w:uiPriority="66"/>
-    <w:lsdException w:name="Medium Grid 1 Accent 5" w:uiPriority="67"/>
-    <w:lsdException w:name="Medium Grid 2 Accent 5" w:uiPriority="68"/>
-    <w:lsdException w:name="Medium Grid 3 Accent 5" w:uiPriority="69"/>
-    <w:lsdException w:name="Dark List Accent 5" w:uiPriority="70"/>
-    <w:lsdException w:name="Colorful Shading Accent 5" w:uiPriority="71"/>
-    <w:lsdException w:name="Colorful List Accent 5" w:uiPriority="72"/>
-    <w:lsdException w:name="Colorful Grid Accent 5" w:uiPriority="73"/>
-    <w:lsdException w:name="Light Shading Accent 6" w:uiPriority="60"/>
-    <w:lsdException w:name="Light List Accent 6" w:uiPriority="61"/>
-    <w:lsdException w:name="Light Grid Accent 6" w:uiPriority="62"/>
-    <w:lsdException w:name="Medium Shading 1 Accent 6" w:uiPriority="63"/>
-    <w:lsdException w:name="Medium Shading 2 Accent 6" w:uiPriority="64"/>
-    <w:lsdException w:name="Medium List 1 Accent 6" w:uiPriority="65"/>
-    <w:lsdException w:name="Medium List 2 Accent 6" w:uiPriority="66"/>
-    <w:lsdException w:name="Medium Grid 1 Accent 6" w:uiPriority="67"/>
-    <w:lsdException w:name="Medium Grid 2 Accent 6" w:uiPriority="68"/>
-    <w:lsdException w:name="Medium Grid 3 Accent 6" w:uiPriority="69"/>
-    <w:lsdException w:name="Dark List Accent 6" w:uiPriority="70"/>
-    <w:lsdException w:name="Colorful Shading Accent 6" w:uiPriority="71"/>
-    <w:lsdException w:name="Colorful List Accent 6" w:uiPriority="72"/>
-    <w:lsdException w:name="Colorful Grid Accent 6" w:uiPriority="73"/>
-    <w:lsdException w:name="Subtle Emphasis" w:uiPriority="19"/>
-    <w:lsdException w:name="Intense Emphasis" w:uiPriority="21"/>
-    <w:lsdException w:name="Subtle Reference" w:uiPriority="31"/>
-    <w:lsdException w:name="Intense Reference" w:uiPriority="32"/>
-    <w:lsdException w:name="Book Title" w:uiPriority="33"/>
-    <w:lsdException w:name="Bibliography" w:uiPriority="37" w:semiHidden="1" w:unhideWhenUsed="1"/>
-    <w:lsdException w:name="TOC Heading" w:uiPriority="39" w:semiHidden="1" w:unhideWhenUsed="1" w:qFormat="1"/>
-    <w:lsdException w:name="Plain Table 1" w:uiPriority="41"/>
-    <w:lsdException w:name="Plain Table 2" w:uiPriority="42"/>
-    <w:lsdException w:name="Plain Table 3" w:uiPriority="43"/>
-    <w:lsdException w:name="Plain Table 4" w:uiPriority="44"/>
-    <w:lsdException w:name="Plain Table 5" w:uiPriority="45"/>
-    <w:lsdException w:name="Grid Table Light" w:uiPriority="40"/>
-    <w:lsdException w:name="Grid Table 1 Light" w:uiPriority="46"/>
-    <w:lsdException w:name="Grid Table 2" w:uiPriority="47"/>
-    <w:lsdException w:name="Grid Table 3" w:uiPriority="48"/>
-    <w:lsdException w:name="Grid Table 4" w:uiPriority="49"/>
-    <w:lsdException w:name="Grid Table 5 Dark" w:uiPriority="50"/>
-    <w:lsdException w:name="Grid Table 6 Colorful" w:uiPriority="51"/>
-    <w:lsdException w:name="Grid Table 7 Colorful" w:uiPriority="52"/>
-    <w:lsdException w:name="Grid Table 1 Light Accent 1" w:uiPriority="46"/>
-    <w:lsdException w:name="Grid Table 2 Accent 1" w:uiPriority="47"/>
-    <w:lsdException w:name="Grid Table 3 Accent 1" w:uiPriority="48"/>
-    <w:lsdException w:name="Grid Table 4 Accent 1" w:uiPriority="49"/>
-    <w:lsdException w:name="Grid Table 5 Dark Accent 1" w:uiPriority="50"/>
-    <w:lsdException w:name="Grid Table 6 Colorful Accent 1" w:uiPriority="51"/>
-    <w:lsdException w:name="Grid Table 7 Colorful Accent 1" w:uiPriority="52"/>
-    <w:lsdException w:name="Grid Table 1 Light Accent 2" w:uiPriority="46"/>
-    <w:lsdException w:name="Grid Table 2 Accent 2" w:uiPriority="47"/>
-    <w:lsdException w:name="Grid Table 3 Accent 2" w:uiPriority="48"/>
-    <w:lsdException w:name="Grid Table 4 Accent 2" w:uiPriority="49"/>
-    <w:lsdException w:name="Grid Table 5 Dark Accent 2" w:uiPriority="50"/>
-    <w:lsdException w:name="Grid Table 6 Colorful Accent 2" w:uiPriority="51"/>
-    <w:lsdException w:name="Grid Table 7 Colorful Accent 2" w:uiPriority="52"/>
-    <w:lsdException w:name="Grid Table 1 Light Accent 3" w:uiPriority="46"/>
-    <w:lsdException w:name="Grid Table 2 Accent 3" w:uiPriority="47"/>
-    <w:lsdException w:name="Grid Table 3 Accent 3" w:uiPriority="48"/>
-    <w:lsdException w:name="Grid Table 4 Accent 3" w:uiPriority="49"/>
-    <w:lsdException w:name="Grid Table 5 Dark Accent 3" w:uiPriority="50"/>
-    <w:lsdException w:name="Grid Table 6 Colorful Accent 3" w:uiPriority="51"/>
-    <w:lsdException w:name="Grid Table 7 Colorful Accent 3" w:uiPriority="52"/>
-    <w:lsdException w:name="Grid Table 1 Light Accent 4" w:uiPriority="46"/>
-    <w:lsdException w:name="Grid Table 2 Accent 4" w:uiPriority="47"/>
-    <w:lsdException w:name="Grid Table 3 Accent 4" w:uiPriority="48"/>
-    <w:lsdException w:name="Grid Table 4 Accent 4" w:uiPriority="49"/>
-    <w:lsdException w:name="Grid Table 5 Dark Accent 4" w:uiPriority="50"/>
-    <w:lsdException w:name="Grid Table 6 Colorful Accent 4" w:uiPriority="51"/>
-    <w:lsdException w:name="Grid Table 7 Colorful Accent 4" w:uiPriority="52"/>
-    <w:lsdException w:name="Grid Table 1 Light Accent 5" w:uiPriority="46"/>
-    <w:lsdException w:name="Grid Table 2 Accent 5" w:uiPriority="47"/>
-    <w:lsdException w:name="Grid Table 3 Accent 5" w:uiPriority="48"/>
-    <w:lsdException w:name="Grid Table 4 Accent 5" w:uiPriority="49"/>
-    <w:lsdException w:name="Grid Table 5 Dark Accent 5" w:uiPriority="50"/>
-    <w:lsdException w:name="Grid Table 6 Colorful Accent 5" w:uiPriority="51"/>
-    <w:lsdException w:name="Grid Table 7 Colorful Accent 5" w:uiPriority="52"/>
-    <w:lsdException w:name="Grid Table 1 Light Accent 6" w:uiPriority="46"/>
-    <w:lsdException w:name="Grid Table 2 Accent 6" w:uiPriority="47"/>
-    <w:lsdException w:name="Grid Table 3 Accent 6" w:uiPriority="48"/>
-    <w:lsdException w:name="Grid Table 4 Accent 6" w:uiPriority="49"/>
-    <w:lsdException w:name="Grid Table 5 Dark Accent 6" w:uiPriority="50"/>
-    <w:lsdException w:name="Grid Table 6 Colorful Accent 6" w:uiPriority="51"/>
-    <w:lsdException w:name="Grid Table 7 Colorful Accent 6" w:uiPriority="52"/>
-    <w:lsdException w:name="List Table 1 Light" w:uiPriority="46"/>
-    <w:lsdException w:name="List Table 2" w:uiPriority="47"/>
-    <w:lsdException w:name="List Table 3" w:uiPriority="48"/>
-    <w:lsdException w:name="List Table 4" w:uiPriority="49"/>
-    <w:lsdException w:name="List Table 5 Dark" w:uiPriority="50"/>
-    <w:lsdException w:name="List Table 6 Colorful" w:uiPriority="51"/>
-    <w:lsdException w:name="List Table 7 Colorful" w:uiPriority="52"/>
-    <w:lsdException w:name="List Table 1 Light Accent 1" w:uiPriority="46"/>
-    <w:lsdException w:name="List Table 2 Accent 1" w:uiPriority="47"/>
-    <w:lsdException w:name="List Table 3 Accent 1" w:uiPriority="48"/>
-    <w:lsdException w:name="List Table 4 Accent 1" w:uiPriority="49"/>
-    <w:lsdException w:name="List Table 5 Dark Accent 1" w:uiPriority="50"/>
-    <w:lsdException w:name="List Table 6 Colorful Accent 1" w:uiPriority="51"/>
-    <w:lsdException w:name="List Table 7 Colorful Accent 1" w:uiPriority="52"/>
-    <w:lsdException w:name="List Table 1 Light Accent 2" w:uiPriority="46"/>
-    <w:lsdException w:name="List Table 2 Accent 2" w:uiPriority="47"/>
-    <w:lsdException w:name="List Table 3 Accent 2" w:uiPriority="48"/>
-    <w:lsdException w:name="List Table 4 Accent 2" w:uiPriority="49"/>
-    <w:lsdException w:name="List Table 5 Dark Accent 2" w:uiPriority="50"/>
-    <w:lsdException w:name="List Table 6 Colorful Accent 2" w:uiPriority="51"/>
-    <w:lsdException w:name="List Table 7 Colorful Accent 2" w:uiPriority="52"/>
-    <w:lsdException w:name="List Table 1 Light Accent 3" w:uiPriority="46"/>
-    <w:lsdException w:name="List Table 2 Accent 3" w:uiPriority="47"/>
-    <w:lsdException w:name="List Table 3 Accent 3" w:uiPriority="48"/>
-    <w:lsdException w:name="List Table 4 Accent 3" w:uiPriority="49"/>
-    <w:lsdException w:name="List Table 5 Dark Accent 3" w:uiPriority="50"/>
-    <w:lsdException w:name="List Table 6 Colorful Accent 3" w:uiPriority="51"/>
-    <w:lsdException w:name="List Table 7 Colorful Accent 3" w:uiPriority="52"/>
-    <w:lsdException w:name="List Table 1 Light Accent 4" w:uiPriority="46"/>
-    <w:lsdException w:name="List Table 2 Accent 4" w:uiPriority="47"/>
-    <w:lsdException w:name="List Table 3 Accent 4" w:uiPriority="48"/>
-    <w:lsdException w:name="List Table 4 Accent 4" w:uiPriority="49"/>
-    <w:lsdException w:name="List Table 5 Dark Accent 4" w:uiPriority="50"/>
-    <w:lsdException w:name="List Table 6 Colorful Accent 4" w:uiPriority="51"/>
-    <w:lsdException w:name="List Table 7 Colorful Accent 4" w:uiPriority="52"/>
-    <w:lsdException w:name="List Table 1 Light Accent 5" w:uiPriority="46"/>
-    <w:lsdException w:name="List Table 2 Accent 5" w:uiPriority="47"/>
-    <w:lsdException w:name="List Table 3 Accent 5" w:uiPriority="48"/>
-    <w:lsdException w:name="List Table 4 Accent 5" w:uiPriority="49"/>
-    <w:lsdException w:name="List Table 5 Dark Accent 5" w:uiPriority="50"/>
-    <w:lsdException w:name="List Table 6 Colorful Accent 5" w:uiPriority="51"/>
-    <w:lsdException w:name="List Table 7 Colorful Accent 5" w:uiPriority="52"/>
-    <w:lsdException w:name="List Table 1 Light Accent 6" w:uiPriority="46"/>
-    <w:lsdException w:name="List Table 2 Accent 6" w:uiPriority="47"/>
-    <w:lsdException w:name="List Table 3 Accent 6" w:uiPriority="48"/>
-    <w:lsdException w:name="List Table 4 Accent 6" w:uiPriority="49"/>
-    <w:lsdException w:name="List Table 5 Dark Accent 6" w:uiPriority="50"/>
-    <w:lsdException w:name="List Table 6 Colorful Accent 6" w:uiPriority="51"/>
-    <w:lsdException w:name="List Table 7 Colorful Accent 6" w:uiPriority="52"/>
-  </w:latentStyles>
-  <w:style w:type="paragraph" w:styleId="Normal" w:default="1">
+  <w:style w:type="paragraph" w:styleId="Normal">
     <w:name w:val="Normal"/>
     <w:qFormat/>
-    <w:rsid w:val="008063e1"/>
     <w:pPr>
       <w:widowControl/>
+      <w:kinsoku w:val="true"/>
+      <w:overflowPunct w:val="true"/>
+      <w:autoSpaceDE w:val="true"/>
       <w:bidi w:val="0"/>
       <w:spacing w:lineRule="auto" w:line="276" w:before="80" w:after="120"/>
       <w:jc w:val="left"/>
     </w:pPr>
     <w:rPr>
-      <w:rFonts w:ascii="Calibri" w:hAnsi="Calibri" w:eastAsia="Calibri" w:cs="Arial" w:asciiTheme="minorHAnsi" w:cstheme="minorBidi" w:eastAsiaTheme="minorHAnsi" w:hAnsiTheme="minorHAnsi"/>
+      <w:rFonts w:ascii="Calibri" w:hAnsi="Calibri" w:eastAsia="Calibri" w:cs="Arial"/>
       <w:color w:val="auto"/>
       <w:kern w:val="0"/>
       <w:sz w:val="22"/>
@@ -5912,18 +5368,19 @@
   <w:style w:type="paragraph" w:styleId="Heading1">
     <w:name w:val="Heading 1"/>
     <w:basedOn w:val="Normal"/>
-    <w:link w:val="10"/>
-    <w:uiPriority w:val="9"/>
-    <w:qFormat/>
-    <w:rsid w:val="009254b7"/>
+    <w:qFormat/>
     <w:pPr>
       <w:keepNext w:val="true"/>
       <w:keepLines/>
+      <w:numPr>
+        <w:ilvl w:val="0"/>
+        <w:numId w:val="0"/>
+      </w:numPr>
       <w:spacing w:before="200" w:after="40"/>
       <w:outlineLvl w:val="0"/>
     </w:pPr>
     <w:rPr>
-      <w:rFonts w:eastAsia="宋体" w:cs="Times New Roman" w:cstheme="majorBidi" w:eastAsiaTheme="majorEastAsia"/>
+      <w:rFonts w:eastAsia="宋体" w:cs="Times New Roman"/>
       <w:b/>
       <w:color w:val="642D08"/>
       <w:sz w:val="40"/>
@@ -5933,10 +5390,7 @@
   <w:style w:type="paragraph" w:styleId="Heading2">
     <w:name w:val="Heading 2"/>
     <w:basedOn w:val="Normal"/>
-    <w:link w:val="20"/>
-    <w:uiPriority w:val="9"/>
-    <w:qFormat/>
-    <w:rsid w:val="006e55b4"/>
+    <w:qFormat/>
     <w:pPr>
       <w:keepNext w:val="true"/>
       <w:keepLines/>
@@ -5948,7 +5402,7 @@
       <w:outlineLvl w:val="0"/>
     </w:pPr>
     <w:rPr>
-      <w:rFonts w:eastAsia="宋体" w:cs="Times New Roman" w:cstheme="majorBidi" w:eastAsiaTheme="majorEastAsia"/>
+      <w:rFonts w:eastAsia="宋体" w:cs="Times New Roman"/>
       <w:b/>
       <w:bCs/>
       <w:color w:val="7C380A"/>
@@ -5959,19 +5413,19 @@
   <w:style w:type="paragraph" w:styleId="Heading3">
     <w:name w:val="Heading 3"/>
     <w:basedOn w:val="Normal"/>
-    <w:link w:val="30"/>
-    <w:uiPriority w:val="9"/>
-    <w:unhideWhenUsed/>
-    <w:qFormat/>
-    <w:rsid w:val="008c5930"/>
+    <w:qFormat/>
     <w:pPr>
       <w:keepNext w:val="true"/>
       <w:keepLines/>
+      <w:numPr>
+        <w:ilvl w:val="0"/>
+        <w:numId w:val="0"/>
+      </w:numPr>
       <w:spacing w:before="120" w:after="40"/>
       <w:outlineLvl w:val="2"/>
     </w:pPr>
     <w:rPr>
-      <w:rFonts w:eastAsia="宋体" w:cs="Times New Roman" w:cstheme="majorBidi" w:eastAsiaTheme="majorEastAsia"/>
+      <w:rFonts w:eastAsia="宋体" w:cs="Times New Roman"/>
       <w:b/>
       <w:color w:val="8F400B"/>
       <w:sz w:val="32"/>
@@ -5981,19 +5435,19 @@
   <w:style w:type="paragraph" w:styleId="Heading4">
     <w:name w:val="Heading 4"/>
     <w:basedOn w:val="Normal"/>
-    <w:link w:val="40"/>
-    <w:uiPriority w:val="9"/>
-    <w:unhideWhenUsed/>
-    <w:qFormat/>
-    <w:rsid w:val="008c5930"/>
+    <w:qFormat/>
     <w:pPr>
       <w:keepNext w:val="true"/>
       <w:keepLines/>
+      <w:numPr>
+        <w:ilvl w:val="0"/>
+        <w:numId w:val="0"/>
+      </w:numPr>
       <w:spacing w:before="120" w:after="40"/>
       <w:outlineLvl w:val="3"/>
     </w:pPr>
     <w:rPr>
-      <w:rFonts w:eastAsia="宋体" w:cs="Times New Roman" w:cstheme="majorBidi" w:eastAsiaTheme="majorEastAsia"/>
+      <w:rFonts w:eastAsia="宋体" w:cs="Times New Roman"/>
       <w:b/>
       <w:iCs/>
       <w:color w:val="A34A0D"/>
@@ -6003,99 +5457,76 @@
   <w:style w:type="paragraph" w:styleId="Heading5">
     <w:name w:val="Heading 5"/>
     <w:basedOn w:val="Normal"/>
-    <w:link w:val="50"/>
-    <w:uiPriority w:val="9"/>
-    <w:semiHidden/>
-    <w:unhideWhenUsed/>
-    <w:qFormat/>
-    <w:rsid w:val="008c5930"/>
+    <w:qFormat/>
     <w:pPr>
       <w:keepNext w:val="true"/>
       <w:keepLines/>
+      <w:numPr>
+        <w:ilvl w:val="0"/>
+        <w:numId w:val="0"/>
+      </w:numPr>
       <w:spacing w:before="80" w:after="0"/>
       <w:outlineLvl w:val="4"/>
     </w:pPr>
     <w:rPr>
-      <w:rFonts w:eastAsia="宋体" w:cs="Times New Roman" w:cstheme="majorBidi" w:eastAsiaTheme="majorEastAsia"/>
+      <w:rFonts w:eastAsia="宋体" w:cs="Times New Roman"/>
       <w:b/>
       <w:color w:val="B2500E"/>
     </w:rPr>
   </w:style>
-  <w:style w:type="character" w:styleId="DefaultParagraphFont" w:default="1">
+  <w:style w:type="character" w:styleId="DefaultParagraphFont">
     <w:name w:val="Default Paragraph Font"/>
-    <w:uiPriority w:val="1"/>
-    <w:semiHidden/>
-    <w:unhideWhenUsed/>
     <w:qFormat/>
     <w:rPr/>
   </w:style>
-  <w:style w:type="character" w:styleId="Style9" w:customStyle="1">
+  <w:style w:type="character" w:styleId="Style9">
     <w:name w:val="Горен колонтитул Знак"/>
     <w:basedOn w:val="DefaultParagraphFont"/>
-    <w:link w:val="a3"/>
-    <w:uiPriority w:val="99"/>
-    <w:qFormat/>
-    <w:rsid w:val="008068a2"/>
+    <w:qFormat/>
     <w:rPr/>
   </w:style>
-  <w:style w:type="character" w:styleId="Style10" w:customStyle="1">
+  <w:style w:type="character" w:styleId="Style10">
     <w:name w:val="Долен колонтитул Знак"/>
     <w:basedOn w:val="DefaultParagraphFont"/>
-    <w:link w:val="a5"/>
-    <w:uiPriority w:val="99"/>
-    <w:qFormat/>
-    <w:rsid w:val="008068a2"/>
+    <w:qFormat/>
     <w:rPr/>
   </w:style>
-  <w:style w:type="character" w:styleId="Style11" w:customStyle="1">
+  <w:style w:type="character" w:styleId="Style11">
     <w:name w:val="Изнесен текст Знак"/>
     <w:basedOn w:val="DefaultParagraphFont"/>
-    <w:link w:val="a7"/>
-    <w:uiPriority w:val="99"/>
-    <w:semiHidden/>
-    <w:qFormat/>
-    <w:rsid w:val="00564d7b"/>
+    <w:qFormat/>
     <w:rPr>
       <w:rFonts w:ascii="Tahoma" w:hAnsi="Tahoma" w:cs="Tahoma"/>
       <w:sz w:val="16"/>
       <w:szCs w:val="16"/>
     </w:rPr>
   </w:style>
-  <w:style w:type="character" w:styleId="InternetLink" w:customStyle="1">
+  <w:style w:type="character" w:styleId="InternetLink">
     <w:name w:val="Internet Link"/>
     <w:basedOn w:val="DefaultParagraphFont"/>
-    <w:uiPriority w:val="99"/>
-    <w:unhideWhenUsed/>
-    <w:rsid w:val="005054c7"/>
-    <w:rPr>
-      <w:color w:val="0000FF" w:themeColor="hyperlink"/>
+    <w:rPr>
+      <w:color w:val="0000FF"/>
       <w:u w:val="single"/>
     </w:rPr>
   </w:style>
-  <w:style w:type="character" w:styleId="1" w:customStyle="1">
+  <w:style w:type="character" w:styleId="1">
     <w:name w:val="Заглавие 1 Знак"/>
     <w:basedOn w:val="DefaultParagraphFont"/>
-    <w:link w:val="1"/>
-    <w:uiPriority w:val="9"/>
-    <w:qFormat/>
-    <w:rsid w:val="009254b7"/>
-    <w:rPr>
-      <w:rFonts w:eastAsia="宋体" w:cs="Times New Roman" w:cstheme="majorBidi" w:eastAsiaTheme="majorEastAsia"/>
+    <w:qFormat/>
+    <w:rPr>
+      <w:rFonts w:eastAsia="宋体" w:cs="Times New Roman"/>
       <w:b/>
       <w:color w:val="642D08"/>
       <w:sz w:val="40"/>
       <w:szCs w:val="32"/>
     </w:rPr>
   </w:style>
-  <w:style w:type="character" w:styleId="2" w:customStyle="1">
+  <w:style w:type="character" w:styleId="2">
     <w:name w:val="Заглавие 2 Знак"/>
     <w:basedOn w:val="DefaultParagraphFont"/>
-    <w:link w:val="2"/>
-    <w:uiPriority w:val="9"/>
-    <w:qFormat/>
-    <w:rsid w:val="006e55b4"/>
-    <w:rPr>
-      <w:rFonts w:eastAsia="宋体" w:cs="Times New Roman" w:cstheme="majorBidi" w:eastAsiaTheme="majorEastAsia"/>
+    <w:qFormat/>
+    <w:rPr>
+      <w:rFonts w:eastAsia="宋体" w:cs="Times New Roman"/>
       <w:b/>
       <w:bCs/>
       <w:color w:val="7C380A"/>
@@ -6106,38 +5537,30 @@
   <w:style w:type="character" w:styleId="Strong">
     <w:name w:val="Strong"/>
     <w:basedOn w:val="DefaultParagraphFont"/>
-    <w:uiPriority w:val="22"/>
-    <w:qFormat/>
-    <w:rsid w:val="00524789"/>
+    <w:qFormat/>
     <w:rPr>
       <w:b/>
       <w:bCs/>
     </w:rPr>
   </w:style>
-  <w:style w:type="character" w:styleId="3" w:customStyle="1">
+  <w:style w:type="character" w:styleId="3">
     <w:name w:val="Заглавие 3 Знак"/>
     <w:basedOn w:val="DefaultParagraphFont"/>
-    <w:link w:val="3"/>
-    <w:uiPriority w:val="9"/>
-    <w:qFormat/>
-    <w:rsid w:val="008c5930"/>
-    <w:rPr>
-      <w:rFonts w:eastAsia="宋体" w:cs="Times New Roman" w:cstheme="majorBidi" w:eastAsiaTheme="majorEastAsia"/>
+    <w:qFormat/>
+    <w:rPr>
+      <w:rFonts w:eastAsia="宋体" w:cs="Times New Roman"/>
       <w:b/>
       <w:color w:val="8F400B"/>
       <w:sz w:val="32"/>
       <w:szCs w:val="32"/>
     </w:rPr>
   </w:style>
-  <w:style w:type="character" w:styleId="4" w:customStyle="1">
+  <w:style w:type="character" w:styleId="4">
     <w:name w:val="Заглавие 4 Знак"/>
     <w:basedOn w:val="DefaultParagraphFont"/>
-    <w:link w:val="4"/>
-    <w:uiPriority w:val="9"/>
-    <w:qFormat/>
-    <w:rsid w:val="008c5930"/>
-    <w:rPr>
-      <w:rFonts w:eastAsia="宋体" w:cs="Times New Roman" w:cstheme="majorBidi" w:eastAsiaTheme="majorEastAsia"/>
+    <w:qFormat/>
+    <w:rPr>
+      <w:rFonts w:eastAsia="宋体" w:cs="Times New Roman"/>
       <w:b/>
       <w:iCs/>
       <w:color w:val="A34A0D"/>
@@ -6147,68 +5570,50 @@
   <w:style w:type="character" w:styleId="FollowedHyperlink">
     <w:name w:val="FollowedHyperlink"/>
     <w:basedOn w:val="DefaultParagraphFont"/>
-    <w:uiPriority w:val="99"/>
-    <w:semiHidden/>
-    <w:unhideWhenUsed/>
-    <w:qFormat/>
-    <w:rsid w:val="00c0490b"/>
-    <w:rPr>
-      <w:color w:val="800080" w:themeColor="followedHyperlink"/>
+    <w:qFormat/>
+    <w:rPr>
+      <w:color w:val="800080"/>
       <w:u w:val="single"/>
     </w:rPr>
   </w:style>
-  <w:style w:type="character" w:styleId="5" w:customStyle="1">
+  <w:style w:type="character" w:styleId="5">
     <w:name w:val="Заглавие 5 Знак"/>
     <w:basedOn w:val="DefaultParagraphFont"/>
-    <w:link w:val="5"/>
-    <w:uiPriority w:val="9"/>
-    <w:semiHidden/>
-    <w:qFormat/>
-    <w:rsid w:val="008c5930"/>
-    <w:rPr>
-      <w:rFonts w:eastAsia="宋体" w:cs="Times New Roman" w:cstheme="majorBidi" w:eastAsiaTheme="majorEastAsia"/>
+    <w:qFormat/>
+    <w:rPr>
+      <w:rFonts w:eastAsia="宋体" w:cs="Times New Roman"/>
       <w:b/>
       <w:color w:val="B2500E"/>
     </w:rPr>
   </w:style>
-  <w:style w:type="character" w:styleId="CodeChar" w:customStyle="1">
+  <w:style w:type="character" w:styleId="CodeChar">
     <w:name w:val="Code Char"/>
     <w:basedOn w:val="DefaultParagraphFont"/>
-    <w:link w:val="Code"/>
-    <w:qFormat/>
-    <w:rsid w:val="008063e1"/>
+    <w:qFormat/>
     <w:rPr>
       <w:rFonts w:ascii="Consolas" w:hAnsi="Consolas"/>
       <w:b/>
     </w:rPr>
   </w:style>
-  <w:style w:type="character" w:styleId="Tgc" w:customStyle="1">
+  <w:style w:type="character" w:styleId="Tgc">
     <w:name w:val="_tgc"/>
     <w:basedOn w:val="DefaultParagraphFont"/>
     <w:qFormat/>
-    <w:rsid w:val="00d8395c"/>
     <w:rPr/>
   </w:style>
-  <w:style w:type="character" w:styleId="Style12" w:customStyle="1">
+  <w:style w:type="character" w:styleId="Style12">
     <w:name w:val="Списък на абзаци Знак"/>
     <w:basedOn w:val="DefaultParagraphFont"/>
-    <w:link w:val="ac"/>
-    <w:uiPriority w:val="34"/>
-    <w:qFormat/>
-    <w:rsid w:val="005054c7"/>
+    <w:qFormat/>
     <w:rPr/>
   </w:style>
-  <w:style w:type="character" w:styleId="UnresolvedMention" w:customStyle="1">
+  <w:style w:type="character" w:styleId="UnresolvedMention">
     <w:name w:val="Unresolved Mention"/>
     <w:basedOn w:val="DefaultParagraphFont"/>
-    <w:uiPriority w:val="99"/>
-    <w:semiHidden/>
-    <w:unhideWhenUsed/>
-    <w:qFormat/>
-    <w:rsid w:val="00527be8"/>
+    <w:qFormat/>
     <w:rPr>
       <w:color w:val="605E5C"/>
-      <w:shd w:fill="E1DFDD" w:val="clear"/>
+      <w:highlight w:val="lightGray"/>
     </w:rPr>
   </w:style>
   <w:style w:type="character" w:styleId="ListLabel1">
@@ -7279,6 +6684,337 @@
   </w:style>
   <w:style w:type="character" w:styleId="ListLabel153">
     <w:name w:val="ListLabel 153"/>
+    <w:qFormat/>
+    <w:rPr>
+      <w:color w:val="0882DE"/>
+      <w:sz w:val="17"/>
+      <w:szCs w:val="17"/>
+    </w:rPr>
+  </w:style>
+  <w:style w:type="character" w:styleId="ListLabel154">
+    <w:name w:val="ListLabel 154"/>
+    <w:qFormat/>
+    <w:rPr>
+      <w:rFonts w:cs="Symbol"/>
+    </w:rPr>
+  </w:style>
+  <w:style w:type="character" w:styleId="ListLabel155">
+    <w:name w:val="ListLabel 155"/>
+    <w:qFormat/>
+    <w:rPr>
+      <w:rFonts w:cs="Courier New"/>
+    </w:rPr>
+  </w:style>
+  <w:style w:type="character" w:styleId="ListLabel156">
+    <w:name w:val="ListLabel 156"/>
+    <w:qFormat/>
+    <w:rPr>
+      <w:rFonts w:cs="Wingdings"/>
+    </w:rPr>
+  </w:style>
+  <w:style w:type="character" w:styleId="ListLabel157">
+    <w:name w:val="ListLabel 157"/>
+    <w:qFormat/>
+    <w:rPr>
+      <w:rFonts w:cs="Symbol"/>
+    </w:rPr>
+  </w:style>
+  <w:style w:type="character" w:styleId="ListLabel158">
+    <w:name w:val="ListLabel 158"/>
+    <w:qFormat/>
+    <w:rPr>
+      <w:rFonts w:cs="Courier New"/>
+    </w:rPr>
+  </w:style>
+  <w:style w:type="character" w:styleId="ListLabel159">
+    <w:name w:val="ListLabel 159"/>
+    <w:qFormat/>
+    <w:rPr>
+      <w:rFonts w:cs="Wingdings"/>
+    </w:rPr>
+  </w:style>
+  <w:style w:type="character" w:styleId="ListLabel160">
+    <w:name w:val="ListLabel 160"/>
+    <w:qFormat/>
+    <w:rPr>
+      <w:rFonts w:cs="Symbol"/>
+    </w:rPr>
+  </w:style>
+  <w:style w:type="character" w:styleId="ListLabel161">
+    <w:name w:val="ListLabel 161"/>
+    <w:qFormat/>
+    <w:rPr>
+      <w:rFonts w:cs="Courier New"/>
+    </w:rPr>
+  </w:style>
+  <w:style w:type="character" w:styleId="ListLabel162">
+    <w:name w:val="ListLabel 162"/>
+    <w:qFormat/>
+    <w:rPr>
+      <w:rFonts w:cs="Wingdings"/>
+    </w:rPr>
+  </w:style>
+  <w:style w:type="character" w:styleId="ListLabel163">
+    <w:name w:val="ListLabel 163"/>
+    <w:qFormat/>
+    <w:rPr>
+      <w:rFonts w:cs="Symbol"/>
+      <w:b/>
+    </w:rPr>
+  </w:style>
+  <w:style w:type="character" w:styleId="ListLabel164">
+    <w:name w:val="ListLabel 164"/>
+    <w:qFormat/>
+    <w:rPr>
+      <w:rFonts w:cs="Courier New"/>
+    </w:rPr>
+  </w:style>
+  <w:style w:type="character" w:styleId="ListLabel165">
+    <w:name w:val="ListLabel 165"/>
+    <w:qFormat/>
+    <w:rPr>
+      <w:rFonts w:cs="Wingdings"/>
+    </w:rPr>
+  </w:style>
+  <w:style w:type="character" w:styleId="ListLabel166">
+    <w:name w:val="ListLabel 166"/>
+    <w:qFormat/>
+    <w:rPr>
+      <w:rFonts w:cs="Symbol"/>
+    </w:rPr>
+  </w:style>
+  <w:style w:type="character" w:styleId="ListLabel167">
+    <w:name w:val="ListLabel 167"/>
+    <w:qFormat/>
+    <w:rPr>
+      <w:rFonts w:cs="Courier New"/>
+    </w:rPr>
+  </w:style>
+  <w:style w:type="character" w:styleId="ListLabel168">
+    <w:name w:val="ListLabel 168"/>
+    <w:qFormat/>
+    <w:rPr>
+      <w:rFonts w:cs="Wingdings"/>
+    </w:rPr>
+  </w:style>
+  <w:style w:type="character" w:styleId="ListLabel169">
+    <w:name w:val="ListLabel 169"/>
+    <w:qFormat/>
+    <w:rPr>
+      <w:rFonts w:cs="Symbol"/>
+    </w:rPr>
+  </w:style>
+  <w:style w:type="character" w:styleId="ListLabel170">
+    <w:name w:val="ListLabel 170"/>
+    <w:qFormat/>
+    <w:rPr>
+      <w:rFonts w:cs="Courier New"/>
+    </w:rPr>
+  </w:style>
+  <w:style w:type="character" w:styleId="ListLabel171">
+    <w:name w:val="ListLabel 171"/>
+    <w:qFormat/>
+    <w:rPr>
+      <w:rFonts w:cs="Wingdings"/>
+    </w:rPr>
+  </w:style>
+  <w:style w:type="character" w:styleId="ListLabel172">
+    <w:name w:val="ListLabel 172"/>
+    <w:qFormat/>
+    <w:rPr>
+      <w:rFonts w:cs="Symbol"/>
+    </w:rPr>
+  </w:style>
+  <w:style w:type="character" w:styleId="ListLabel173">
+    <w:name w:val="ListLabel 173"/>
+    <w:qFormat/>
+    <w:rPr>
+      <w:rFonts w:cs="Courier New"/>
+    </w:rPr>
+  </w:style>
+  <w:style w:type="character" w:styleId="ListLabel174">
+    <w:name w:val="ListLabel 174"/>
+    <w:qFormat/>
+    <w:rPr>
+      <w:rFonts w:cs="Wingdings"/>
+    </w:rPr>
+  </w:style>
+  <w:style w:type="character" w:styleId="ListLabel175">
+    <w:name w:val="ListLabel 175"/>
+    <w:qFormat/>
+    <w:rPr>
+      <w:rFonts w:cs="Symbol"/>
+    </w:rPr>
+  </w:style>
+  <w:style w:type="character" w:styleId="ListLabel176">
+    <w:name w:val="ListLabel 176"/>
+    <w:qFormat/>
+    <w:rPr>
+      <w:rFonts w:cs="Courier New"/>
+    </w:rPr>
+  </w:style>
+  <w:style w:type="character" w:styleId="ListLabel177">
+    <w:name w:val="ListLabel 177"/>
+    <w:qFormat/>
+    <w:rPr>
+      <w:rFonts w:cs="Wingdings"/>
+    </w:rPr>
+  </w:style>
+  <w:style w:type="character" w:styleId="ListLabel178">
+    <w:name w:val="ListLabel 178"/>
+    <w:qFormat/>
+    <w:rPr>
+      <w:rFonts w:cs="Symbol"/>
+    </w:rPr>
+  </w:style>
+  <w:style w:type="character" w:styleId="ListLabel179">
+    <w:name w:val="ListLabel 179"/>
+    <w:qFormat/>
+    <w:rPr>
+      <w:rFonts w:cs="Courier New"/>
+    </w:rPr>
+  </w:style>
+  <w:style w:type="character" w:styleId="ListLabel180">
+    <w:name w:val="ListLabel 180"/>
+    <w:qFormat/>
+    <w:rPr>
+      <w:rFonts w:cs="Wingdings"/>
+    </w:rPr>
+  </w:style>
+  <w:style w:type="character" w:styleId="ListLabel181">
+    <w:name w:val="ListLabel 181"/>
+    <w:qFormat/>
+    <w:rPr>
+      <w:rFonts w:cs="Symbol"/>
+      <w:b w:val="false"/>
+    </w:rPr>
+  </w:style>
+  <w:style w:type="character" w:styleId="ListLabel182">
+    <w:name w:val="ListLabel 182"/>
+    <w:qFormat/>
+    <w:rPr>
+      <w:rFonts w:cs="Courier New"/>
+    </w:rPr>
+  </w:style>
+  <w:style w:type="character" w:styleId="ListLabel183">
+    <w:name w:val="ListLabel 183"/>
+    <w:qFormat/>
+    <w:rPr>
+      <w:rFonts w:cs="Wingdings"/>
+    </w:rPr>
+  </w:style>
+  <w:style w:type="character" w:styleId="ListLabel184">
+    <w:name w:val="ListLabel 184"/>
+    <w:qFormat/>
+    <w:rPr>
+      <w:rFonts w:cs="Symbol"/>
+    </w:rPr>
+  </w:style>
+  <w:style w:type="character" w:styleId="ListLabel185">
+    <w:name w:val="ListLabel 185"/>
+    <w:qFormat/>
+    <w:rPr>
+      <w:rFonts w:cs="Courier New"/>
+    </w:rPr>
+  </w:style>
+  <w:style w:type="character" w:styleId="ListLabel186">
+    <w:name w:val="ListLabel 186"/>
+    <w:qFormat/>
+    <w:rPr>
+      <w:rFonts w:cs="Wingdings"/>
+    </w:rPr>
+  </w:style>
+  <w:style w:type="character" w:styleId="ListLabel187">
+    <w:name w:val="ListLabel 187"/>
+    <w:qFormat/>
+    <w:rPr>
+      <w:rFonts w:cs="Symbol"/>
+    </w:rPr>
+  </w:style>
+  <w:style w:type="character" w:styleId="ListLabel188">
+    <w:name w:val="ListLabel 188"/>
+    <w:qFormat/>
+    <w:rPr>
+      <w:rFonts w:cs="Courier New"/>
+    </w:rPr>
+  </w:style>
+  <w:style w:type="character" w:styleId="ListLabel189">
+    <w:name w:val="ListLabel 189"/>
+    <w:qFormat/>
+    <w:rPr>
+      <w:rFonts w:cs="Wingdings"/>
+    </w:rPr>
+  </w:style>
+  <w:style w:type="character" w:styleId="ListLabel190">
+    <w:name w:val="ListLabel 190"/>
+    <w:qFormat/>
+    <w:rPr>
+      <w:rFonts w:cs="Symbol"/>
+    </w:rPr>
+  </w:style>
+  <w:style w:type="character" w:styleId="ListLabel191">
+    <w:name w:val="ListLabel 191"/>
+    <w:qFormat/>
+    <w:rPr>
+      <w:rFonts w:cs="Courier New"/>
+    </w:rPr>
+  </w:style>
+  <w:style w:type="character" w:styleId="ListLabel192">
+    <w:name w:val="ListLabel 192"/>
+    <w:qFormat/>
+    <w:rPr>
+      <w:rFonts w:cs="Wingdings"/>
+    </w:rPr>
+  </w:style>
+  <w:style w:type="character" w:styleId="ListLabel193">
+    <w:name w:val="ListLabel 193"/>
+    <w:qFormat/>
+    <w:rPr>
+      <w:rFonts w:cs="Symbol"/>
+    </w:rPr>
+  </w:style>
+  <w:style w:type="character" w:styleId="ListLabel194">
+    <w:name w:val="ListLabel 194"/>
+    <w:qFormat/>
+    <w:rPr>
+      <w:rFonts w:cs="Courier New"/>
+    </w:rPr>
+  </w:style>
+  <w:style w:type="character" w:styleId="ListLabel195">
+    <w:name w:val="ListLabel 195"/>
+    <w:qFormat/>
+    <w:rPr>
+      <w:rFonts w:cs="Wingdings"/>
+    </w:rPr>
+  </w:style>
+  <w:style w:type="character" w:styleId="ListLabel196">
+    <w:name w:val="ListLabel 196"/>
+    <w:qFormat/>
+    <w:rPr>
+      <w:rFonts w:cs="Symbol"/>
+    </w:rPr>
+  </w:style>
+  <w:style w:type="character" w:styleId="ListLabel197">
+    <w:name w:val="ListLabel 197"/>
+    <w:qFormat/>
+    <w:rPr>
+      <w:rFonts w:cs="Courier New"/>
+    </w:rPr>
+  </w:style>
+  <w:style w:type="character" w:styleId="ListLabel198">
+    <w:name w:val="ListLabel 198"/>
+    <w:qFormat/>
+    <w:rPr>
+      <w:rFonts w:cs="Wingdings"/>
+    </w:rPr>
+  </w:style>
+  <w:style w:type="character" w:styleId="ListLabel199">
+    <w:name w:val="ListLabel 199"/>
+    <w:qFormat/>
+    <w:rPr/>
+  </w:style>
+  <w:style w:type="character" w:styleId="ListLabel200">
+    <w:name w:val="ListLabel 200"/>
     <w:qFormat/>
     <w:rPr>
       <w:color w:val="0882DE"/>
@@ -7333,11 +7069,10 @@
       <w:szCs w:val="24"/>
     </w:rPr>
   </w:style>
-  <w:style w:type="paragraph" w:styleId="Index" w:customStyle="1">
+  <w:style w:type="paragraph" w:styleId="Index">
     <w:name w:val="Index"/>
     <w:basedOn w:val="Normal"/>
     <w:qFormat/>
-    <w:rsid w:val="005054c7"/>
     <w:pPr>
       <w:suppressLineNumbers/>
       <w:spacing w:before="0" w:after="200"/>
@@ -7349,10 +7084,6 @@
   <w:style w:type="paragraph" w:styleId="Header">
     <w:name w:val="Header"/>
     <w:basedOn w:val="Normal"/>
-    <w:link w:val="a4"/>
-    <w:uiPriority w:val="99"/>
-    <w:unhideWhenUsed/>
-    <w:rsid w:val="008068a2"/>
     <w:pPr>
       <w:tabs>
         <w:tab w:val="center" w:pos="4680" w:leader="none"/>
@@ -7365,10 +7096,6 @@
   <w:style w:type="paragraph" w:styleId="Footer">
     <w:name w:val="Footer"/>
     <w:basedOn w:val="Normal"/>
-    <w:link w:val="a6"/>
-    <w:uiPriority w:val="99"/>
-    <w:unhideWhenUsed/>
-    <w:rsid w:val="008068a2"/>
     <w:pPr>
       <w:tabs>
         <w:tab w:val="center" w:pos="4680" w:leader="none"/>
@@ -7381,12 +7108,7 @@
   <w:style w:type="paragraph" w:styleId="BalloonText">
     <w:name w:val="Balloon Text"/>
     <w:basedOn w:val="Normal"/>
-    <w:link w:val="a8"/>
-    <w:uiPriority w:val="99"/>
-    <w:semiHidden/>
-    <w:unhideWhenUsed/>
-    <w:qFormat/>
-    <w:rsid w:val="00564d7b"/>
+    <w:qFormat/>
     <w:pPr>
       <w:spacing w:lineRule="auto" w:line="240" w:before="80" w:after="0"/>
     </w:pPr>
@@ -7399,13 +7121,9 @@
   <w:style w:type="paragraph" w:styleId="NormalWeb">
     <w:name w:val="Normal (Web)"/>
     <w:basedOn w:val="Normal"/>
-    <w:uiPriority w:val="99"/>
-    <w:semiHidden/>
-    <w:unhideWhenUsed/>
-    <w:qFormat/>
-    <w:rsid w:val="00524789"/>
+    <w:qFormat/>
     <w:pPr>
-      <w:spacing w:lineRule="auto" w:line="240" w:beforeAutospacing="1" w:afterAutospacing="1"/>
+      <w:spacing w:lineRule="auto" w:line="240" w:before="280" w:after="280"/>
     </w:pPr>
     <w:rPr>
       <w:rFonts w:ascii="Times New Roman" w:hAnsi="Times New Roman" w:eastAsia="Times New Roman" w:cs="Times New Roman"/>
@@ -7416,23 +7134,18 @@
   <w:style w:type="paragraph" w:styleId="ListParagraph">
     <w:name w:val="List Paragraph"/>
     <w:basedOn w:val="Normal"/>
-    <w:link w:val="ad"/>
-    <w:uiPriority w:val="34"/>
-    <w:qFormat/>
-    <w:rsid w:val="008617b5"/>
+    <w:qFormat/>
     <w:pPr>
       <w:spacing w:before="80" w:after="120"/>
-      <w:ind w:left="720" w:hanging="0"/>
+      <w:ind w:left="720" w:right="0" w:hanging="0"/>
       <w:contextualSpacing/>
     </w:pPr>
     <w:rPr/>
   </w:style>
-  <w:style w:type="paragraph" w:styleId="Code" w:customStyle="1">
+  <w:style w:type="paragraph" w:styleId="Code">
     <w:name w:val="Code"/>
     <w:basedOn w:val="Normal"/>
-    <w:link w:val="CodeChar"/>
-    <w:qFormat/>
-    <w:rsid w:val="008063e1"/>
+    <w:qFormat/>
     <w:pPr/>
     <w:rPr>
       <w:rFonts w:ascii="Consolas" w:hAnsi="Consolas"/>
@@ -7446,343 +7159,9 @@
     <w:pPr/>
     <w:rPr/>
   </w:style>
-  <w:style w:type="numbering" w:styleId="NoList" w:default="1">
+  <w:style w:type="numbering" w:styleId="NoList">
     <w:name w:val="No List"/>
-    <w:uiPriority w:val="99"/>
-    <w:semiHidden/>
-    <w:unhideWhenUsed/>
-    <w:qFormat/>
-  </w:style>
-  <w:style w:type="table" w:default="1" w:styleId="a1">
-    <w:name w:val="Normal Table"/>
-    <w:uiPriority w:val="99"/>
-    <w:semiHidden/>
-    <w:unhideWhenUsed/>
-    <w:tblPr>
-      <w:tblInd w:w="0" w:type="dxa"/>
-      <w:tblCellMar>
-        <w:top w:w="0" w:type="dxa"/>
-        <w:left w:w="108" w:type="dxa"/>
-        <w:bottom w:w="0" w:type="dxa"/>
-        <w:right w:w="108" w:type="dxa"/>
-      </w:tblCellMar>
-    </w:tblPr>
-  </w:style>
-  <w:style w:type="table" w:styleId="af">
-    <w:name w:val="Table Grid"/>
-    <w:basedOn w:val="a1"/>
-    <w:uiPriority w:val="59"/>
-    <w:rsid w:val="00763912"/>
-    <w:pPr>
-      <w:spacing w:after="0" w:line="240" w:lineRule="auto"/>
-    </w:pPr>
-    <w:tblPr>
-      <w:tblBorders>
-        <w:top w:val="single" w:color="auto" w:sz="4" w:space="0"/>
-        <w:left w:val="single" w:color="auto" w:sz="4" w:space="0"/>
-        <w:bottom w:val="single" w:color="auto" w:sz="4" w:space="0"/>
-        <w:right w:val="single" w:color="auto" w:sz="4" w:space="0"/>
-        <w:insideH w:val="single" w:color="auto" w:sz="4" w:space="0"/>
-        <w:insideV w:val="single" w:color="auto" w:sz="4" w:space="0"/>
-      </w:tblBorders>
-    </w:tblPr>
+    <w:qFormat/>
   </w:style>
 </w:styles>
-</file>
-
-<file path=word/theme/theme1.xml><?xml version="1.0" encoding="utf-8"?>
-<a:theme xmlns:a="http://schemas.openxmlformats.org/drawingml/2006/main" name="Office Theme">
-  <a:themeElements>
-    <a:clrScheme name="Office">
-      <a:dk1>
-        <a:sysClr val="windowText" lastClr="000000"/>
-      </a:dk1>
-      <a:lt1>
-        <a:sysClr val="window" lastClr="FFFFFF"/>
-      </a:lt1>
-      <a:dk2>
-        <a:srgbClr val="1F497D"/>
-      </a:dk2>
-      <a:lt2>
-        <a:srgbClr val="EEECE1"/>
-      </a:lt2>
-      <a:accent1>
-        <a:srgbClr val="4F81BD"/>
-      </a:accent1>
-      <a:accent2>
-        <a:srgbClr val="C0504D"/>
-      </a:accent2>
-      <a:accent3>
-        <a:srgbClr val="9BBB59"/>
-      </a:accent3>
-      <a:accent4>
-        <a:srgbClr val="8064A2"/>
-      </a:accent4>
-      <a:accent5>
-        <a:srgbClr val="4BACC6"/>
-      </a:accent5>
-      <a:accent6>
-        <a:srgbClr val="F79646"/>
-      </a:accent6>
-      <a:hlink>
-        <a:srgbClr val="0000FF"/>
-      </a:hlink>
-      <a:folHlink>
-        <a:srgbClr val="800080"/>
-      </a:folHlink>
-    </a:clrScheme>
-    <a:fontScheme name="Office">
-      <a:majorFont>
-        <a:latin typeface="Cambria"/>
-        <a:ea typeface=""/>
-        <a:cs typeface=""/>
-        <a:font script="Jpan" typeface="ＭＳ ゴシック"/>
-        <a:font script="Hang" typeface="맑은 고딕"/>
-        <a:font script="Hans" typeface="宋体"/>
-        <a:font script="Hant" typeface="新細明體"/>
-        <a:font script="Arab" typeface="Times New Roman"/>
-        <a:font script="Hebr" typeface="Times New Roman"/>
-        <a:font script="Thai" typeface="Angsana New"/>
-        <a:font script="Ethi" typeface="Nyala"/>
-        <a:font script="Beng" typeface="Vrinda"/>
-        <a:font script="Gujr" typeface="Shruti"/>
-        <a:font script="Khmr" typeface="MoolBoran"/>
-        <a:font script="Knda" typeface="Tunga"/>
-        <a:font script="Guru" typeface="Raavi"/>
-        <a:font script="Cans" typeface="Euphemia"/>
-        <a:font script="Cher" typeface="Plantagenet Cherokee"/>
-        <a:font script="Yiii" typeface="Microsoft Yi Baiti"/>
-        <a:font script="Tibt" typeface="Microsoft Himalaya"/>
-        <a:font script="Thaa" typeface="MV Boli"/>
-        <a:font script="Deva" typeface="Mangal"/>
-        <a:font script="Telu" typeface="Gautami"/>
-        <a:font script="Taml" typeface="Latha"/>
-        <a:font script="Syrc" typeface="Estrangelo Edessa"/>
-        <a:font script="Orya" typeface="Kalinga"/>
-        <a:font script="Mlym" typeface="Kartika"/>
-        <a:font script="Laoo" typeface="DokChampa"/>
-        <a:font script="Sinh" typeface="Iskoola Pota"/>
-        <a:font script="Mong" typeface="Mongolian Baiti"/>
-        <a:font script="Viet" typeface="Times New Roman"/>
-        <a:font script="Uigh" typeface="Microsoft Uighur"/>
-        <a:font script="Geor" typeface="Sylfaen"/>
-      </a:majorFont>
-      <a:minorFont>
-        <a:latin typeface="Calibri"/>
-        <a:ea typeface=""/>
-        <a:cs typeface=""/>
-        <a:font script="Jpan" typeface="ＭＳ 明朝"/>
-        <a:font script="Hang" typeface="맑은 고딕"/>
-        <a:font script="Hans" typeface="宋体"/>
-        <a:font script="Hant" typeface="新細明體"/>
-        <a:font script="Arab" typeface="Arial"/>
-        <a:font script="Hebr" typeface="Arial"/>
-        <a:font script="Thai" typeface="Cordia New"/>
-        <a:font script="Ethi" typeface="Nyala"/>
-        <a:font script="Beng" typeface="Vrinda"/>
-        <a:font script="Gujr" typeface="Shruti"/>
-        <a:font script="Khmr" typeface="DaunPenh"/>
-        <a:font script="Knda" typeface="Tunga"/>
-        <a:font script="Guru" typeface="Raavi"/>
-        <a:font script="Cans" typeface="Euphemia"/>
-        <a:font script="Cher" typeface="Plantagenet Cherokee"/>
-        <a:font script="Yiii" typeface="Microsoft Yi Baiti"/>
-        <a:font script="Tibt" typeface="Microsoft Himalaya"/>
-        <a:font script="Thaa" typeface="MV Boli"/>
-        <a:font script="Deva" typeface="Mangal"/>
-        <a:font script="Telu" typeface="Gautami"/>
-        <a:font script="Taml" typeface="Latha"/>
-        <a:font script="Syrc" typeface="Estrangelo Edessa"/>
-        <a:font script="Orya" typeface="Kalinga"/>
-        <a:font script="Mlym" typeface="Kartika"/>
-        <a:font script="Laoo" typeface="DokChampa"/>
-        <a:font script="Sinh" typeface="Iskoola Pota"/>
-        <a:font script="Mong" typeface="Mongolian Baiti"/>
-        <a:font script="Viet" typeface="Arial"/>
-        <a:font script="Uigh" typeface="Microsoft Uighur"/>
-        <a:font script="Geor" typeface="Sylfaen"/>
-      </a:minorFont>
-    </a:fontScheme>
-    <a:fmtScheme name="Office">
-      <a:fillStyleLst>
-        <a:solidFill>
-          <a:schemeClr val="phClr"/>
-        </a:solidFill>
-        <a:gradFill rotWithShape="1">
-          <a:gsLst>
-            <a:gs pos="0">
-              <a:schemeClr val="phClr">
-                <a:tint val="50000"/>
-                <a:satMod val="300000"/>
-              </a:schemeClr>
-            </a:gs>
-            <a:gs pos="35000">
-              <a:schemeClr val="phClr">
-                <a:tint val="37000"/>
-                <a:satMod val="300000"/>
-              </a:schemeClr>
-            </a:gs>
-            <a:gs pos="100000">
-              <a:schemeClr val="phClr">
-                <a:tint val="15000"/>
-                <a:satMod val="350000"/>
-              </a:schemeClr>
-            </a:gs>
-          </a:gsLst>
-          <a:lin ang="16200000" scaled="1"/>
-        </a:gradFill>
-        <a:gradFill rotWithShape="1">
-          <a:gsLst>
-            <a:gs pos="0">
-              <a:schemeClr val="phClr">
-                <a:shade val="51000"/>
-                <a:satMod val="130000"/>
-              </a:schemeClr>
-            </a:gs>
-            <a:gs pos="80000">
-              <a:schemeClr val="phClr">
-                <a:shade val="93000"/>
-                <a:satMod val="130000"/>
-              </a:schemeClr>
-            </a:gs>
-            <a:gs pos="100000">
-              <a:schemeClr val="phClr">
-                <a:shade val="94000"/>
-                <a:satMod val="135000"/>
-              </a:schemeClr>
-            </a:gs>
-          </a:gsLst>
-          <a:lin ang="16200000" scaled="0"/>
-        </a:gradFill>
-      </a:fillStyleLst>
-      <a:lnStyleLst>
-        <a:ln w="9525" cap="flat" cmpd="sng" algn="ctr">
-          <a:solidFill>
-            <a:schemeClr val="phClr">
-              <a:shade val="95000"/>
-              <a:satMod val="105000"/>
-            </a:schemeClr>
-          </a:solidFill>
-          <a:prstDash val="solid"/>
-        </a:ln>
-        <a:ln w="25400" cap="flat" cmpd="sng" algn="ctr">
-          <a:solidFill>
-            <a:schemeClr val="phClr"/>
-          </a:solidFill>
-          <a:prstDash val="solid"/>
-        </a:ln>
-        <a:ln w="38100" cap="flat" cmpd="sng" algn="ctr">
-          <a:solidFill>
-            <a:schemeClr val="phClr"/>
-          </a:solidFill>
-          <a:prstDash val="solid"/>
-        </a:ln>
-      </a:lnStyleLst>
-      <a:effectStyleLst>
-        <a:effectStyle>
-          <a:effectLst>
-            <a:outerShdw blurRad="40000" dist="20000" dir="5400000" rotWithShape="0">
-              <a:srgbClr val="000000">
-                <a:alpha val="38000"/>
-              </a:srgbClr>
-            </a:outerShdw>
-          </a:effectLst>
-        </a:effectStyle>
-        <a:effectStyle>
-          <a:effectLst>
-            <a:outerShdw blurRad="40000" dist="23000" dir="5400000" rotWithShape="0">
-              <a:srgbClr val="000000">
-                <a:alpha val="35000"/>
-              </a:srgbClr>
-            </a:outerShdw>
-          </a:effectLst>
-        </a:effectStyle>
-        <a:effectStyle>
-          <a:effectLst>
-            <a:outerShdw blurRad="40000" dist="23000" dir="5400000" rotWithShape="0">
-              <a:srgbClr val="000000">
-                <a:alpha val="35000"/>
-              </a:srgbClr>
-            </a:outerShdw>
-          </a:effectLst>
-          <a:scene3d>
-            <a:camera prst="orthographicFront">
-              <a:rot lat="0" lon="0" rev="0"/>
-            </a:camera>
-            <a:lightRig rig="threePt" dir="t">
-              <a:rot lat="0" lon="0" rev="1200000"/>
-            </a:lightRig>
-          </a:scene3d>
-          <a:sp3d>
-            <a:bevelT w="63500" h="25400"/>
-          </a:sp3d>
-        </a:effectStyle>
-      </a:effectStyleLst>
-      <a:bgFillStyleLst>
-        <a:solidFill>
-          <a:schemeClr val="phClr"/>
-        </a:solidFill>
-        <a:gradFill rotWithShape="1">
-          <a:gsLst>
-            <a:gs pos="0">
-              <a:schemeClr val="phClr">
-                <a:tint val="40000"/>
-                <a:satMod val="350000"/>
-              </a:schemeClr>
-            </a:gs>
-            <a:gs pos="40000">
-              <a:schemeClr val="phClr">
-                <a:tint val="45000"/>
-                <a:shade val="99000"/>
-                <a:satMod val="350000"/>
-              </a:schemeClr>
-            </a:gs>
-            <a:gs pos="100000">
-              <a:schemeClr val="phClr">
-                <a:shade val="20000"/>
-                <a:satMod val="255000"/>
-              </a:schemeClr>
-            </a:gs>
-          </a:gsLst>
-          <a:path path="circle">
-            <a:fillToRect l="50000" t="-80000" r="50000" b="180000"/>
-          </a:path>
-        </a:gradFill>
-        <a:gradFill rotWithShape="1">
-          <a:gsLst>
-            <a:gs pos="0">
-              <a:schemeClr val="phClr">
-                <a:tint val="80000"/>
-                <a:satMod val="300000"/>
-              </a:schemeClr>
-            </a:gs>
-            <a:gs pos="100000">
-              <a:schemeClr val="phClr">
-                <a:shade val="30000"/>
-                <a:satMod val="200000"/>
-              </a:schemeClr>
-            </a:gs>
-          </a:gsLst>
-          <a:path path="circle">
-            <a:fillToRect l="50000" t="50000" r="50000" b="50000"/>
-          </a:path>
-        </a:gradFill>
-      </a:bgFillStyleLst>
-    </a:fmtScheme>
-  </a:themeElements>
-  <a:objectDefaults/>
-  <a:extraClrSchemeLst/>
-</a:theme>
-</file>
-
-<file path=customXml/item1.xml><?xml version="1.0" encoding="utf-8"?>
-<b:Sources xmlns:b="http://schemas.openxmlformats.org/officeDocument/2006/bibliography" xmlns="http://schemas.openxmlformats.org/officeDocument/2006/bibliography" SelectedStyle="\APA.XSL" StyleName="APA"/>
-</file>
-
-<file path=customXml/itemProps1.xml><?xml version="1.0" encoding="utf-8"?>
-<ds:datastoreItem xmlns:ds="http://schemas.openxmlformats.org/officeDocument/2006/customXml" ds:itemID="{F4A15779-9DE1-4C33-9DA2-8D6049BEA03C}">
-  <ds:schemaRefs>
-    <ds:schemaRef ds:uri="http://schemas.openxmlformats.org/officeDocument/2006/bibliography"/>
-  </ds:schemaRefs>
-</ds:datastoreItem>
 </file>
</xml_diff>